<commit_message>
Added more ecology notes
</commit_message>
<xml_diff>
--- a/Confirmation/Ecology Notes.docx
+++ b/Confirmation/Ecology Notes.docx
@@ -354,6 +354,210 @@
     </w:p>
     <w:p>
       <w:pPr>
+        <w:pStyle w:val="Heading3"/>
+      </w:pPr>
+      <w:r>
+        <w:t>Collins et al. 2012</w:t>
+      </w:r>
+    </w:p>
+    <w:p>
+      <w:pPr>
+        <w:pStyle w:val="ListParagraph"/>
+        <w:numPr>
+          <w:ilvl w:val="0"/>
+          <w:numId w:val="13"/>
+        </w:numPr>
+      </w:pPr>
+      <w:r>
+        <w:t>Mostly caught deeper than 200m</w:t>
+      </w:r>
+      <w:r>
+        <w:t xml:space="preserve"> in Scotia Sea</w:t>
+      </w:r>
+      <w:r>
+        <w:t>.</w:t>
+      </w:r>
+    </w:p>
+    <w:p>
+      <w:pPr>
+        <w:pStyle w:val="ListParagraph"/>
+        <w:numPr>
+          <w:ilvl w:val="0"/>
+          <w:numId w:val="13"/>
+        </w:numPr>
+      </w:pPr>
+      <w:r>
+        <w:t>Wide range of sizes caught in Scotia Sea.</w:t>
+      </w:r>
+    </w:p>
+    <w:p>
+      <w:pPr>
+        <w:pStyle w:val="ListParagraph"/>
+        <w:numPr>
+          <w:ilvl w:val="0"/>
+          <w:numId w:val="13"/>
+        </w:numPr>
+      </w:pPr>
+      <w:r>
+        <w:t>More caught in North.</w:t>
+      </w:r>
+    </w:p>
+    <w:p>
+      <w:pPr>
+        <w:pStyle w:val="Heading3"/>
+      </w:pPr>
+      <w:r>
+        <w:t>Collins et al. 2008</w:t>
+      </w:r>
+    </w:p>
+    <w:p>
+      <w:pPr>
+        <w:pStyle w:val="ListParagraph"/>
+        <w:numPr>
+          <w:ilvl w:val="0"/>
+          <w:numId w:val="20"/>
+        </w:numPr>
+      </w:pPr>
+      <w:r>
+        <w:t>Day distribution 100-1000m.</w:t>
+      </w:r>
+    </w:p>
+    <w:p>
+      <w:pPr>
+        <w:pStyle w:val="ListParagraph"/>
+        <w:numPr>
+          <w:ilvl w:val="0"/>
+          <w:numId w:val="20"/>
+        </w:numPr>
+      </w:pPr>
+      <w:r>
+        <w:t>Night distribution 10-1000m.</w:t>
+      </w:r>
+    </w:p>
+    <w:p>
+      <w:pPr>
+        <w:pStyle w:val="ListParagraph"/>
+        <w:numPr>
+          <w:ilvl w:val="0"/>
+          <w:numId w:val="20"/>
+        </w:numPr>
+      </w:pPr>
+      <w:r>
+        <w:t>No significant size difference between males and females.</w:t>
+      </w:r>
+    </w:p>
+    <w:p>
+      <w:pPr>
+        <w:pStyle w:val="ListParagraph"/>
+        <w:numPr>
+          <w:ilvl w:val="0"/>
+          <w:numId w:val="20"/>
+        </w:numPr>
+      </w:pPr>
+      <w:r>
+        <w:t>Multi-modal size distribution.</w:t>
+      </w:r>
+    </w:p>
+    <w:p>
+      <w:pPr>
+        <w:pStyle w:val="ListParagraph"/>
+        <w:numPr>
+          <w:ilvl w:val="0"/>
+          <w:numId w:val="20"/>
+        </w:numPr>
+      </w:pPr>
+      <w:r>
+        <w:t>Did do DVM.</w:t>
+      </w:r>
+    </w:p>
+    <w:p>
+      <w:pPr>
+        <w:pStyle w:val="ListParagraph"/>
+        <w:numPr>
+          <w:ilvl w:val="0"/>
+          <w:numId w:val="20"/>
+        </w:numPr>
+      </w:pPr>
+      <w:r>
+        <w:t>Completes lifecycle in Scotia Sea.</w:t>
+      </w:r>
+    </w:p>
+    <w:p>
+      <w:pPr>
+        <w:pStyle w:val="Heading3"/>
+      </w:pPr>
+      <w:r>
+        <w:t>Saunders et al. 2013</w:t>
+      </w:r>
+    </w:p>
+    <w:p>
+      <w:pPr>
+        <w:pStyle w:val="ListParagraph"/>
+        <w:numPr>
+          <w:ilvl w:val="0"/>
+          <w:numId w:val="21"/>
+        </w:numPr>
+      </w:pPr>
+      <w:r>
+        <w:t>Form schools.</w:t>
+      </w:r>
+    </w:p>
+    <w:p>
+      <w:pPr>
+        <w:pStyle w:val="Heading3"/>
+      </w:pPr>
+      <w:r>
+        <w:t>Torres &amp; Somero 1988b</w:t>
+      </w:r>
+    </w:p>
+    <w:p>
+      <w:pPr>
+        <w:pStyle w:val="ListParagraph"/>
+        <w:numPr>
+          <w:ilvl w:val="0"/>
+          <w:numId w:val="21"/>
+        </w:numPr>
+      </w:pPr>
+      <w:r>
+        <w:t>DVM</w:t>
+      </w:r>
+    </w:p>
+    <w:p>
+      <w:pPr>
+        <w:pStyle w:val="Heading3"/>
+      </w:pPr>
+      <w:r>
+        <w:t>Misc</w:t>
+      </w:r>
+    </w:p>
+    <w:p>
+      <w:pPr>
+        <w:pStyle w:val="ListParagraph"/>
+        <w:numPr>
+          <w:ilvl w:val="0"/>
+          <w:numId w:val="17"/>
+        </w:numPr>
+      </w:pPr>
+      <w:r>
+        <w:t xml:space="preserve">Well-developed </w:t>
+      </w:r>
+      <w:commentRangeStart w:id="1"/>
+      <w:r>
+        <w:t>swimbladder</w:t>
+      </w:r>
+      <w:commentRangeEnd w:id="1"/>
+      <w:r>
+        <w:rPr>
+          <w:rStyle w:val="CommentReference"/>
+        </w:rPr>
+        <w:commentReference w:id="1"/>
+      </w:r>
+      <w:r>
+        <w:t>.</w:t>
+      </w:r>
+    </w:p>
+    <w:p>
+      <w:pPr>
         <w:pStyle w:val="Heading2"/>
         <w:rPr>
           <w:i/>
@@ -395,6 +599,7 @@
         </w:numPr>
       </w:pPr>
       <w:r>
+        <w:lastRenderedPageBreak/>
         <w:t xml:space="preserve">Throught Scotia Sea – mostly </w:t>
       </w:r>
       <w:r>
@@ -587,8 +792,6 @@
       <w:r>
         <w:t>Lower nighttime distribution than other Protomyctophum.</w:t>
       </w:r>
-      <w:bookmarkStart w:id="1" w:name="_GoBack"/>
-      <w:bookmarkEnd w:id="1"/>
     </w:p>
     <w:p>
       <w:pPr>
@@ -600,6 +803,194 @@
       </w:pPr>
       <w:r>
         <w:t>Some evidence of DVM.</w:t>
+      </w:r>
+    </w:p>
+    <w:p>
+      <w:pPr>
+        <w:pStyle w:val="Heading3"/>
+      </w:pPr>
+      <w:r>
+        <w:t>Collins et al. 2012</w:t>
+      </w:r>
+    </w:p>
+    <w:p>
+      <w:pPr>
+        <w:pStyle w:val="ListParagraph"/>
+        <w:numPr>
+          <w:ilvl w:val="0"/>
+          <w:numId w:val="14"/>
+        </w:numPr>
+      </w:pPr>
+      <w:r>
+        <w:t>Mostly caught between 200-400m in Scotia Sea.</w:t>
+      </w:r>
+    </w:p>
+    <w:p>
+      <w:pPr>
+        <w:pStyle w:val="ListParagraph"/>
+        <w:numPr>
+          <w:ilvl w:val="0"/>
+          <w:numId w:val="14"/>
+        </w:numPr>
+      </w:pPr>
+      <w:r>
+        <w:t>Only adults caught in Scotia Sea.</w:t>
+      </w:r>
+    </w:p>
+    <w:p>
+      <w:pPr>
+        <w:pStyle w:val="ListParagraph"/>
+        <w:numPr>
+          <w:ilvl w:val="0"/>
+          <w:numId w:val="14"/>
+        </w:numPr>
+      </w:pPr>
+      <w:r>
+        <w:t>More caught in North.</w:t>
+      </w:r>
+    </w:p>
+    <w:p>
+      <w:pPr>
+        <w:pStyle w:val="ListParagraph"/>
+        <w:numPr>
+          <w:ilvl w:val="0"/>
+          <w:numId w:val="14"/>
+        </w:numPr>
+      </w:pPr>
+      <w:r>
+        <w:t>May be intolerant to waters below 1.5C.</w:t>
+      </w:r>
+    </w:p>
+    <w:p>
+      <w:pPr>
+        <w:pStyle w:val="Heading3"/>
+      </w:pPr>
+      <w:r>
+        <w:t>Collins et al. 2008</w:t>
+      </w:r>
+    </w:p>
+    <w:p>
+      <w:pPr>
+        <w:pStyle w:val="ListParagraph"/>
+        <w:numPr>
+          <w:ilvl w:val="0"/>
+          <w:numId w:val="20"/>
+        </w:numPr>
+      </w:pPr>
+      <w:r>
+        <w:t>Day distribution 150-1000m.</w:t>
+      </w:r>
+    </w:p>
+    <w:p>
+      <w:pPr>
+        <w:pStyle w:val="ListParagraph"/>
+        <w:numPr>
+          <w:ilvl w:val="0"/>
+          <w:numId w:val="20"/>
+        </w:numPr>
+      </w:pPr>
+      <w:r>
+        <w:t>Night distribution 10-1000m.</w:t>
+      </w:r>
+    </w:p>
+    <w:p>
+      <w:pPr>
+        <w:pStyle w:val="ListParagraph"/>
+        <w:numPr>
+          <w:ilvl w:val="0"/>
+          <w:numId w:val="20"/>
+        </w:numPr>
+      </w:pPr>
+      <w:r>
+        <w:t>No significant size difference between males and females.</w:t>
+      </w:r>
+    </w:p>
+    <w:p>
+      <w:pPr>
+        <w:pStyle w:val="ListParagraph"/>
+        <w:numPr>
+          <w:ilvl w:val="0"/>
+          <w:numId w:val="20"/>
+        </w:numPr>
+      </w:pPr>
+      <w:r>
+        <w:t>Unimodal size distribution.</w:t>
+      </w:r>
+    </w:p>
+    <w:p>
+      <w:pPr>
+        <w:pStyle w:val="ListParagraph"/>
+        <w:numPr>
+          <w:ilvl w:val="0"/>
+          <w:numId w:val="20"/>
+        </w:numPr>
+      </w:pPr>
+      <w:r>
+        <w:t>Didn’t appear to DVM.</w:t>
+      </w:r>
+    </w:p>
+    <w:p>
+      <w:pPr>
+        <w:pStyle w:val="ListParagraph"/>
+        <w:numPr>
+          <w:ilvl w:val="0"/>
+          <w:numId w:val="20"/>
+        </w:numPr>
+      </w:pPr>
+      <w:r>
+        <w:t>Adults migrate into Scotia Sea, but juveniles stay further north.</w:t>
+      </w:r>
+    </w:p>
+    <w:p>
+      <w:pPr>
+        <w:pStyle w:val="Heading3"/>
+      </w:pPr>
+      <w:r>
+        <w:t>Pusch et al. 2004</w:t>
+      </w:r>
+    </w:p>
+    <w:p>
+      <w:pPr>
+        <w:pStyle w:val="ListParagraph"/>
+        <w:numPr>
+          <w:ilvl w:val="0"/>
+          <w:numId w:val="22"/>
+        </w:numPr>
+      </w:pPr>
+      <w:r>
+        <w:t>273-825m, but mostly shallow between 273-450m.</w:t>
+      </w:r>
+    </w:p>
+    <w:p>
+      <w:pPr>
+        <w:pStyle w:val="ListParagraph"/>
+        <w:numPr>
+          <w:ilvl w:val="0"/>
+          <w:numId w:val="22"/>
+        </w:numPr>
+      </w:pPr>
+      <w:r>
+        <w:t>Diet dominated by copepods.</w:t>
+      </w:r>
+    </w:p>
+    <w:p>
+      <w:pPr>
+        <w:pStyle w:val="Heading3"/>
+      </w:pPr>
+      <w:r>
+        <w:t>Torres &amp; Somero 1988b</w:t>
+      </w:r>
+    </w:p>
+    <w:p>
+      <w:pPr>
+        <w:pStyle w:val="ListParagraph"/>
+        <w:numPr>
+          <w:ilvl w:val="0"/>
+          <w:numId w:val="21"/>
+        </w:numPr>
+      </w:pPr>
+      <w:r>
+        <w:t>DVM</w:t>
       </w:r>
     </w:p>
     <w:p>
@@ -699,6 +1090,96 @@
     </w:p>
     <w:p>
       <w:pPr>
+        <w:pStyle w:val="ListParagraph"/>
+        <w:numPr>
+          <w:ilvl w:val="0"/>
+          <w:numId w:val="4"/>
+        </w:numPr>
+      </w:pPr>
+      <w:r>
+        <w:t xml:space="preserve">Well-developed swim </w:t>
+      </w:r>
+      <w:commentRangeStart w:id="5"/>
+      <w:r>
+        <w:t>bladder</w:t>
+      </w:r>
+      <w:commentRangeEnd w:id="5"/>
+      <w:r>
+        <w:rPr>
+          <w:rStyle w:val="CommentReference"/>
+        </w:rPr>
+        <w:commentReference w:id="5"/>
+      </w:r>
+      <w:r>
+        <w:t>.</w:t>
+      </w:r>
+    </w:p>
+    <w:p>
+      <w:pPr>
+        <w:pStyle w:val="ListParagraph"/>
+        <w:numPr>
+          <w:ilvl w:val="0"/>
+          <w:numId w:val="4"/>
+        </w:numPr>
+      </w:pPr>
+      <w:r>
+        <w:t xml:space="preserve">Sub-antarctic species who’s adults migrate </w:t>
+      </w:r>
+      <w:commentRangeStart w:id="6"/>
+      <w:r>
+        <w:t>in</w:t>
+      </w:r>
+      <w:commentRangeEnd w:id="6"/>
+      <w:r>
+        <w:rPr>
+          <w:rStyle w:val="CommentReference"/>
+        </w:rPr>
+        <w:commentReference w:id="6"/>
+      </w:r>
+      <w:r>
+        <w:t>.</w:t>
+      </w:r>
+    </w:p>
+    <w:p>
+      <w:pPr>
+        <w:pStyle w:val="ListParagraph"/>
+        <w:numPr>
+          <w:ilvl w:val="0"/>
+          <w:numId w:val="4"/>
+        </w:numPr>
+      </w:pPr>
+      <w:r>
+        <w:t xml:space="preserve">Migrates vertically over a restricted </w:t>
+      </w:r>
+      <w:commentRangeStart w:id="7"/>
+      <w:r>
+        <w:t>range</w:t>
+      </w:r>
+      <w:commentRangeEnd w:id="7"/>
+      <w:r>
+        <w:rPr>
+          <w:rStyle w:val="CommentReference"/>
+        </w:rPr>
+        <w:commentReference w:id="7"/>
+      </w:r>
+      <w:r>
+        <w:t>.</w:t>
+      </w:r>
+    </w:p>
+    <w:p>
+      <w:pPr>
+        <w:pStyle w:val="ListParagraph"/>
+        <w:numPr>
+          <w:ilvl w:val="1"/>
+          <w:numId w:val="4"/>
+        </w:numPr>
+      </w:pPr>
+      <w:r>
+        <w:t>Some of the population stays in upper 400m during daylight.</w:t>
+      </w:r>
+    </w:p>
+    <w:p>
+      <w:pPr>
         <w:pStyle w:val="Heading2"/>
         <w:rPr>
           <w:i/>
@@ -752,7 +1233,6 @@
         </w:numPr>
       </w:pPr>
       <w:r>
-        <w:lastRenderedPageBreak/>
         <w:t>Antarctic Surface Waters, Winter Water and Circumpolar Deep Water.</w:t>
       </w:r>
     </w:p>
@@ -834,6 +1314,7 @@
           </w:tcPr>
           <w:p>
             <w:r>
+              <w:lastRenderedPageBreak/>
               <w:t>Summer</w:t>
             </w:r>
           </w:p>
@@ -987,6 +1468,186 @@
         <w:pStyle w:val="Heading3"/>
       </w:pPr>
       <w:r>
+        <w:t>Collins et al. 2012</w:t>
+      </w:r>
+    </w:p>
+    <w:p>
+      <w:pPr>
+        <w:pStyle w:val="ListParagraph"/>
+        <w:numPr>
+          <w:ilvl w:val="0"/>
+          <w:numId w:val="12"/>
+        </w:numPr>
+      </w:pPr>
+      <w:r>
+        <w:t>Mostly confined to upper 400m</w:t>
+      </w:r>
+      <w:r>
+        <w:t xml:space="preserve"> in Scotia Sea</w:t>
+      </w:r>
+      <w:r>
+        <w:t>.</w:t>
+      </w:r>
+    </w:p>
+    <w:p>
+      <w:pPr>
+        <w:pStyle w:val="ListParagraph"/>
+        <w:numPr>
+          <w:ilvl w:val="0"/>
+          <w:numId w:val="12"/>
+        </w:numPr>
+      </w:pPr>
+      <w:r>
+        <w:t>Only adult caught in Scotia Sea.</w:t>
+      </w:r>
+    </w:p>
+    <w:p>
+      <w:pPr>
+        <w:pStyle w:val="ListParagraph"/>
+        <w:numPr>
+          <w:ilvl w:val="0"/>
+          <w:numId w:val="12"/>
+        </w:numPr>
+      </w:pPr>
+      <w:r>
+        <w:t xml:space="preserve">More </w:t>
+      </w:r>
+      <w:r>
+        <w:t>caught in</w:t>
+      </w:r>
+      <w:r>
+        <w:t xml:space="preserve"> North.</w:t>
+      </w:r>
+    </w:p>
+    <w:p>
+      <w:pPr>
+        <w:pStyle w:val="ListParagraph"/>
+        <w:numPr>
+          <w:ilvl w:val="0"/>
+          <w:numId w:val="12"/>
+        </w:numPr>
+      </w:pPr>
+      <w:r>
+        <w:t>Associated with Polar Front warm water eddies.</w:t>
+      </w:r>
+    </w:p>
+    <w:p>
+      <w:pPr>
+        <w:pStyle w:val="Heading3"/>
+      </w:pPr>
+      <w:r>
+        <w:t>Collins et al. 2008</w:t>
+      </w:r>
+    </w:p>
+    <w:p>
+      <w:pPr>
+        <w:pStyle w:val="ListParagraph"/>
+        <w:numPr>
+          <w:ilvl w:val="0"/>
+          <w:numId w:val="20"/>
+        </w:numPr>
+      </w:pPr>
+      <w:r>
+        <w:t>Day distribution 20-1000m.</w:t>
+      </w:r>
+    </w:p>
+    <w:p>
+      <w:pPr>
+        <w:pStyle w:val="ListParagraph"/>
+        <w:numPr>
+          <w:ilvl w:val="0"/>
+          <w:numId w:val="20"/>
+        </w:numPr>
+      </w:pPr>
+      <w:r>
+        <w:t>Night distribution 10-1000m.</w:t>
+      </w:r>
+    </w:p>
+    <w:p>
+      <w:pPr>
+        <w:pStyle w:val="ListParagraph"/>
+        <w:numPr>
+          <w:ilvl w:val="0"/>
+          <w:numId w:val="20"/>
+        </w:numPr>
+      </w:pPr>
+      <w:r>
+        <w:t>Females significantly larger.</w:t>
+      </w:r>
+    </w:p>
+    <w:p>
+      <w:pPr>
+        <w:pStyle w:val="ListParagraph"/>
+        <w:numPr>
+          <w:ilvl w:val="0"/>
+          <w:numId w:val="20"/>
+        </w:numPr>
+      </w:pPr>
+      <w:r>
+        <w:t>Unimodal size distribution.</w:t>
+      </w:r>
+    </w:p>
+    <w:p>
+      <w:pPr>
+        <w:pStyle w:val="ListParagraph"/>
+        <w:numPr>
+          <w:ilvl w:val="0"/>
+          <w:numId w:val="20"/>
+        </w:numPr>
+      </w:pPr>
+      <w:r>
+        <w:t xml:space="preserve">Didn’t appear to do DVM. </w:t>
+      </w:r>
+    </w:p>
+    <w:p>
+      <w:pPr>
+        <w:pStyle w:val="ListParagraph"/>
+        <w:numPr>
+          <w:ilvl w:val="1"/>
+          <w:numId w:val="20"/>
+        </w:numPr>
+      </w:pPr>
+      <w:r>
+        <w:t>Has been reported to DVM in the summer.</w:t>
+      </w:r>
+    </w:p>
+    <w:p>
+      <w:pPr>
+        <w:pStyle w:val="ListParagraph"/>
+        <w:numPr>
+          <w:ilvl w:val="0"/>
+          <w:numId w:val="20"/>
+        </w:numPr>
+      </w:pPr>
+      <w:r>
+        <w:t>Adults migrate into Scotia Sea, but juveniles stay further north.</w:t>
+      </w:r>
+    </w:p>
+    <w:p>
+      <w:pPr>
+        <w:pStyle w:val="Heading3"/>
+      </w:pPr>
+      <w:r>
+        <w:t>Saunders et al. 2013</w:t>
+      </w:r>
+    </w:p>
+    <w:p>
+      <w:pPr>
+        <w:pStyle w:val="ListParagraph"/>
+        <w:numPr>
+          <w:ilvl w:val="0"/>
+          <w:numId w:val="21"/>
+        </w:numPr>
+      </w:pPr>
+      <w:r>
+        <w:t>Form schools.</w:t>
+      </w:r>
+    </w:p>
+    <w:p>
+      <w:pPr>
+        <w:pStyle w:val="Heading3"/>
+      </w:pPr>
+      <w:r>
         <w:t>Misc</w:t>
       </w:r>
     </w:p>
@@ -1001,16 +1662,16 @@
       <w:r>
         <w:t xml:space="preserve">Above </w:t>
       </w:r>
-      <w:commentRangeStart w:id="5"/>
+      <w:commentRangeStart w:id="8"/>
       <w:r>
         <w:t>400m</w:t>
       </w:r>
-      <w:commentRangeEnd w:id="5"/>
+      <w:commentRangeEnd w:id="8"/>
       <w:r>
         <w:rPr>
           <w:rStyle w:val="CommentReference"/>
         </w:rPr>
-        <w:commentReference w:id="5"/>
+        <w:commentReference w:id="8"/>
       </w:r>
       <w:r>
         <w:t>.</w:t>
@@ -1027,19 +1688,71 @@
       <w:r>
         <w:t xml:space="preserve">Warmer water, </w:t>
       </w:r>
-      <w:commentRangeStart w:id="6"/>
+      <w:commentRangeStart w:id="9"/>
       <w:r>
         <w:t>cosmopolitan</w:t>
       </w:r>
-      <w:commentRangeEnd w:id="6"/>
+      <w:commentRangeEnd w:id="9"/>
       <w:r>
         <w:rPr>
           <w:rStyle w:val="CommentReference"/>
         </w:rPr>
-        <w:commentReference w:id="6"/>
+        <w:commentReference w:id="9"/>
       </w:r>
       <w:r>
         <w:t xml:space="preserve">. </w:t>
+      </w:r>
+    </w:p>
+    <w:p>
+      <w:pPr>
+        <w:pStyle w:val="ListParagraph"/>
+        <w:numPr>
+          <w:ilvl w:val="0"/>
+          <w:numId w:val="3"/>
+        </w:numPr>
+      </w:pPr>
+      <w:r>
+        <w:t xml:space="preserve">Well developed swim </w:t>
+      </w:r>
+      <w:commentRangeStart w:id="10"/>
+      <w:r>
+        <w:t>bladder</w:t>
+      </w:r>
+      <w:commentRangeEnd w:id="10"/>
+      <w:r>
+        <w:rPr>
+          <w:rStyle w:val="CommentReference"/>
+        </w:rPr>
+        <w:commentReference w:id="10"/>
+      </w:r>
+      <w:r>
+        <w:t>.</w:t>
+      </w:r>
+    </w:p>
+    <w:p>
+      <w:pPr>
+        <w:pStyle w:val="ListParagraph"/>
+        <w:numPr>
+          <w:ilvl w:val="0"/>
+          <w:numId w:val="3"/>
+        </w:numPr>
+      </w:pPr>
+      <w:r>
+        <w:t xml:space="preserve">Sub-antarctic species who’s adults migrate </w:t>
+      </w:r>
+      <w:commentRangeStart w:id="11"/>
+      <w:r>
+        <w:t>in</w:t>
+      </w:r>
+      <w:commentRangeEnd w:id="11"/>
+      <w:r>
+        <w:rPr>
+          <w:rStyle w:val="CommentReference"/>
+        </w:rPr>
+        <w:commentReference w:id="11"/>
+      </w:r>
+      <w:r>
+        <w:t>.</w:t>
       </w:r>
     </w:p>
     <w:p>
@@ -1301,6 +2014,261 @@
     </w:p>
     <w:p>
       <w:pPr>
+        <w:pStyle w:val="Heading3"/>
+      </w:pPr>
+      <w:r>
+        <w:lastRenderedPageBreak/>
+        <w:t>Collins et al. 2012</w:t>
+      </w:r>
+    </w:p>
+    <w:p>
+      <w:pPr>
+        <w:pStyle w:val="ListParagraph"/>
+        <w:numPr>
+          <w:ilvl w:val="0"/>
+          <w:numId w:val="15"/>
+        </w:numPr>
+      </w:pPr>
+      <w:r>
+        <w:t>All sizes caught in Scotia Sea.</w:t>
+      </w:r>
+    </w:p>
+    <w:p>
+      <w:pPr>
+        <w:pStyle w:val="ListParagraph"/>
+        <w:numPr>
+          <w:ilvl w:val="0"/>
+          <w:numId w:val="15"/>
+        </w:numPr>
+      </w:pPr>
+      <w:r>
+        <w:t>Dominant in cooler waters.</w:t>
+      </w:r>
+    </w:p>
+    <w:p>
+      <w:pPr>
+        <w:pStyle w:val="Heading3"/>
+      </w:pPr>
+      <w:r>
+        <w:t>Collins et al. 2008</w:t>
+      </w:r>
+    </w:p>
+    <w:p>
+      <w:pPr>
+        <w:pStyle w:val="ListParagraph"/>
+        <w:numPr>
+          <w:ilvl w:val="0"/>
+          <w:numId w:val="20"/>
+        </w:numPr>
+      </w:pPr>
+      <w:r>
+        <w:t xml:space="preserve">Day distribution </w:t>
+      </w:r>
+      <w:r>
+        <w:t>200</w:t>
+      </w:r>
+      <w:r>
+        <w:t>-1000m.</w:t>
+      </w:r>
+    </w:p>
+    <w:p>
+      <w:pPr>
+        <w:pStyle w:val="ListParagraph"/>
+        <w:numPr>
+          <w:ilvl w:val="0"/>
+          <w:numId w:val="20"/>
+        </w:numPr>
+      </w:pPr>
+      <w:r>
+        <w:t>Night distribution 10-1000m.</w:t>
+      </w:r>
+    </w:p>
+    <w:p>
+      <w:pPr>
+        <w:pStyle w:val="ListParagraph"/>
+        <w:numPr>
+          <w:ilvl w:val="0"/>
+          <w:numId w:val="20"/>
+        </w:numPr>
+      </w:pPr>
+      <w:r>
+        <w:t>Females significantly larger than males.</w:t>
+      </w:r>
+    </w:p>
+    <w:p>
+      <w:pPr>
+        <w:pStyle w:val="ListParagraph"/>
+        <w:numPr>
+          <w:ilvl w:val="1"/>
+          <w:numId w:val="20"/>
+        </w:numPr>
+      </w:pPr>
+      <w:r>
+        <w:t>Females occur deeper.</w:t>
+      </w:r>
+    </w:p>
+    <w:p>
+      <w:pPr>
+        <w:pStyle w:val="ListParagraph"/>
+        <w:numPr>
+          <w:ilvl w:val="0"/>
+          <w:numId w:val="20"/>
+        </w:numPr>
+      </w:pPr>
+      <w:r>
+        <w:t>Multimodal size distribution.</w:t>
+      </w:r>
+    </w:p>
+    <w:p>
+      <w:pPr>
+        <w:pStyle w:val="ListParagraph"/>
+        <w:numPr>
+          <w:ilvl w:val="0"/>
+          <w:numId w:val="20"/>
+        </w:numPr>
+      </w:pPr>
+      <w:r>
+        <w:t>Completes lifecycle in Scotia Sea.</w:t>
+      </w:r>
+    </w:p>
+    <w:p>
+      <w:pPr>
+        <w:pStyle w:val="Heading3"/>
+      </w:pPr>
+      <w:r>
+        <w:t>Pusch et al. 2004</w:t>
+      </w:r>
+    </w:p>
+    <w:p>
+      <w:pPr>
+        <w:pStyle w:val="ListParagraph"/>
+        <w:numPr>
+          <w:ilvl w:val="0"/>
+          <w:numId w:val="22"/>
+        </w:numPr>
+      </w:pPr>
+      <w:r>
+        <w:t>Mostly found below 400m depth.</w:t>
+      </w:r>
+    </w:p>
+    <w:p>
+      <w:pPr>
+        <w:pStyle w:val="ListParagraph"/>
+        <w:numPr>
+          <w:ilvl w:val="0"/>
+          <w:numId w:val="22"/>
+        </w:numPr>
+      </w:pPr>
+      <w:r>
+        <w:t>High abundance in deep stations.</w:t>
+      </w:r>
+    </w:p>
+    <w:p>
+      <w:pPr>
+        <w:pStyle w:val="ListParagraph"/>
+        <w:numPr>
+          <w:ilvl w:val="0"/>
+          <w:numId w:val="22"/>
+        </w:numPr>
+      </w:pPr>
+      <w:r>
+        <w:t>Diet dominated by euphausiids.</w:t>
+      </w:r>
+    </w:p>
+    <w:p>
+      <w:pPr>
+        <w:pStyle w:val="ListParagraph"/>
+        <w:numPr>
+          <w:ilvl w:val="1"/>
+          <w:numId w:val="22"/>
+        </w:numPr>
+      </w:pPr>
+      <w:r>
+        <w:t>Low feeding intensity.</w:t>
+      </w:r>
+    </w:p>
+    <w:p>
+      <w:pPr>
+        <w:pStyle w:val="Heading3"/>
+      </w:pPr>
+      <w:r>
+        <w:t>Torres &amp; Somero 1988b</w:t>
+      </w:r>
+    </w:p>
+    <w:p>
+      <w:pPr>
+        <w:pStyle w:val="ListParagraph"/>
+        <w:numPr>
+          <w:ilvl w:val="0"/>
+          <w:numId w:val="21"/>
+        </w:numPr>
+      </w:pPr>
+      <w:r>
+        <w:t>DVM</w:t>
+      </w:r>
+    </w:p>
+    <w:p>
+      <w:pPr>
+        <w:pStyle w:val="Heading3"/>
+      </w:pPr>
+      <w:r>
+        <w:t>Misc</w:t>
+      </w:r>
+    </w:p>
+    <w:p>
+      <w:pPr>
+        <w:pStyle w:val="ListParagraph"/>
+        <w:numPr>
+          <w:ilvl w:val="0"/>
+          <w:numId w:val="18"/>
+        </w:numPr>
+      </w:pPr>
+      <w:r>
+        <w:t xml:space="preserve">Small/residual swim </w:t>
+      </w:r>
+      <w:commentRangeStart w:id="12"/>
+      <w:r>
+        <w:t>bladder</w:t>
+      </w:r>
+      <w:commentRangeEnd w:id="12"/>
+      <w:r>
+        <w:rPr>
+          <w:rStyle w:val="CommentReference"/>
+        </w:rPr>
+        <w:commentReference w:id="12"/>
+      </w:r>
+      <w:r>
+        <w:t>.</w:t>
+      </w:r>
+    </w:p>
+    <w:p>
+      <w:pPr>
+        <w:pStyle w:val="ListParagraph"/>
+        <w:numPr>
+          <w:ilvl w:val="0"/>
+          <w:numId w:val="18"/>
+        </w:numPr>
+      </w:pPr>
+      <w:r>
+        <w:t xml:space="preserve">Extensive vertical </w:t>
+      </w:r>
+      <w:commentRangeStart w:id="13"/>
+      <w:r>
+        <w:t>migrations</w:t>
+      </w:r>
+      <w:commentRangeEnd w:id="13"/>
+      <w:r>
+        <w:rPr>
+          <w:rStyle w:val="CommentReference"/>
+        </w:rPr>
+        <w:commentReference w:id="13"/>
+      </w:r>
+      <w:r>
+        <w:t>.</w:t>
+      </w:r>
+    </w:p>
+    <w:p>
+      <w:pPr>
         <w:pStyle w:val="Heading2"/>
         <w:rPr>
           <w:i/>
@@ -1574,8 +2542,246 @@
         </w:numPr>
       </w:pPr>
       <w:r>
+        <w:t>Circumpolar deep water, winter water and Antarctic surface waters.</w:t>
+      </w:r>
+    </w:p>
+    <w:p>
+      <w:pPr>
+        <w:pStyle w:val="Heading3"/>
+      </w:pPr>
+      <w:r>
+        <w:t>Collins et al. 2012</w:t>
+      </w:r>
+    </w:p>
+    <w:p>
+      <w:pPr>
+        <w:pStyle w:val="ListParagraph"/>
+        <w:numPr>
+          <w:ilvl w:val="0"/>
+          <w:numId w:val="16"/>
+        </w:numPr>
+      </w:pPr>
+      <w:r>
+        <w:t>Wide range of sizes caught in Scotia Sea.</w:t>
+      </w:r>
+    </w:p>
+    <w:p>
+      <w:pPr>
+        <w:pStyle w:val="ListParagraph"/>
+        <w:numPr>
+          <w:ilvl w:val="0"/>
+          <w:numId w:val="16"/>
+        </w:numPr>
+      </w:pPr>
+      <w:r>
+        <w:t>Dominant in cooler waters.</w:t>
+      </w:r>
+    </w:p>
+    <w:p>
+      <w:pPr>
+        <w:pStyle w:val="Heading3"/>
+      </w:pPr>
+      <w:r>
+        <w:t>Collins et al. 2008</w:t>
+      </w:r>
+    </w:p>
+    <w:p>
+      <w:pPr>
+        <w:pStyle w:val="ListParagraph"/>
+        <w:numPr>
+          <w:ilvl w:val="0"/>
+          <w:numId w:val="20"/>
+        </w:numPr>
+      </w:pPr>
+      <w:r>
+        <w:t>Day distribution 60-1000m.</w:t>
+      </w:r>
+    </w:p>
+    <w:p>
+      <w:pPr>
+        <w:pStyle w:val="ListParagraph"/>
+        <w:numPr>
+          <w:ilvl w:val="0"/>
+          <w:numId w:val="20"/>
+        </w:numPr>
+      </w:pPr>
+      <w:r>
         <w:lastRenderedPageBreak/>
-        <w:t>Circumpolar deep water, winter water and Antarctic surface waters.</w:t>
+        <w:t>Night distribution 10-1000m.</w:t>
+      </w:r>
+    </w:p>
+    <w:p>
+      <w:pPr>
+        <w:pStyle w:val="ListParagraph"/>
+        <w:numPr>
+          <w:ilvl w:val="0"/>
+          <w:numId w:val="20"/>
+        </w:numPr>
+      </w:pPr>
+      <w:r>
+        <w:t>Females significantly larger than males.</w:t>
+      </w:r>
+    </w:p>
+    <w:p>
+      <w:pPr>
+        <w:pStyle w:val="ListParagraph"/>
+        <w:numPr>
+          <w:ilvl w:val="0"/>
+          <w:numId w:val="20"/>
+        </w:numPr>
+      </w:pPr>
+      <w:r>
+        <w:t>Multimodal size distribution.</w:t>
+      </w:r>
+    </w:p>
+    <w:p>
+      <w:pPr>
+        <w:pStyle w:val="ListParagraph"/>
+        <w:numPr>
+          <w:ilvl w:val="0"/>
+          <w:numId w:val="20"/>
+        </w:numPr>
+      </w:pPr>
+      <w:r>
+        <w:t>Completes lifecycle in Scotia Sea.</w:t>
+      </w:r>
+    </w:p>
+    <w:p>
+      <w:pPr>
+        <w:pStyle w:val="Heading3"/>
+      </w:pPr>
+      <w:r>
+        <w:t>Pusch et al. 2004</w:t>
+      </w:r>
+    </w:p>
+    <w:p>
+      <w:pPr>
+        <w:pStyle w:val="ListParagraph"/>
+        <w:numPr>
+          <w:ilvl w:val="0"/>
+          <w:numId w:val="22"/>
+        </w:numPr>
+      </w:pPr>
+      <w:r>
+        <w:t>Found below 750m.</w:t>
+      </w:r>
+    </w:p>
+    <w:p>
+      <w:pPr>
+        <w:pStyle w:val="ListParagraph"/>
+        <w:numPr>
+          <w:ilvl w:val="0"/>
+          <w:numId w:val="22"/>
+        </w:numPr>
+      </w:pPr>
+      <w:r>
+        <w:t>High abundance in deep stations.</w:t>
+      </w:r>
+    </w:p>
+    <w:p>
+      <w:pPr>
+        <w:pStyle w:val="ListParagraph"/>
+        <w:numPr>
+          <w:ilvl w:val="0"/>
+          <w:numId w:val="22"/>
+        </w:numPr>
+      </w:pPr>
+      <w:r>
+        <w:t>Diet dominated by euphausiids.</w:t>
+      </w:r>
+    </w:p>
+    <w:p>
+      <w:pPr>
+        <w:pStyle w:val="ListParagraph"/>
+        <w:numPr>
+          <w:ilvl w:val="1"/>
+          <w:numId w:val="22"/>
+        </w:numPr>
+      </w:pPr>
+      <w:r>
+        <w:t>Lowe feeding intestinty.</w:t>
+      </w:r>
+    </w:p>
+    <w:p>
+      <w:pPr>
+        <w:pStyle w:val="Heading3"/>
+      </w:pPr>
+      <w:r>
+        <w:t>Torres &amp; Somero 1988b</w:t>
+      </w:r>
+    </w:p>
+    <w:p>
+      <w:pPr>
+        <w:pStyle w:val="ListParagraph"/>
+        <w:numPr>
+          <w:ilvl w:val="0"/>
+          <w:numId w:val="21"/>
+        </w:numPr>
+      </w:pPr>
+      <w:r>
+        <w:t>DVM</w:t>
+      </w:r>
+      <w:bookmarkStart w:id="14" w:name="_GoBack"/>
+      <w:bookmarkEnd w:id="14"/>
+    </w:p>
+    <w:p>
+      <w:pPr>
+        <w:pStyle w:val="Heading3"/>
+      </w:pPr>
+      <w:r>
+        <w:t>Misc</w:t>
+      </w:r>
+    </w:p>
+    <w:p>
+      <w:pPr>
+        <w:pStyle w:val="ListParagraph"/>
+        <w:numPr>
+          <w:ilvl w:val="0"/>
+          <w:numId w:val="18"/>
+        </w:numPr>
+      </w:pPr>
+      <w:r>
+        <w:t xml:space="preserve">Small/residual swim </w:t>
+      </w:r>
+      <w:commentRangeStart w:id="15"/>
+      <w:r>
+        <w:t>bladder</w:t>
+      </w:r>
+      <w:commentRangeEnd w:id="15"/>
+      <w:r>
+        <w:rPr>
+          <w:rStyle w:val="CommentReference"/>
+        </w:rPr>
+        <w:commentReference w:id="15"/>
+      </w:r>
+      <w:r>
+        <w:t>.</w:t>
+      </w:r>
+    </w:p>
+    <w:p>
+      <w:pPr>
+        <w:pStyle w:val="ListParagraph"/>
+        <w:numPr>
+          <w:ilvl w:val="0"/>
+          <w:numId w:val="18"/>
+        </w:numPr>
+      </w:pPr>
+      <w:r>
+        <w:t xml:space="preserve">Extensive vertical </w:t>
+      </w:r>
+      <w:commentRangeStart w:id="16"/>
+      <w:r>
+        <w:t>migrations</w:t>
+      </w:r>
+      <w:commentRangeEnd w:id="16"/>
+      <w:r>
+        <w:rPr>
+          <w:rStyle w:val="CommentReference"/>
+        </w:rPr>
+        <w:commentReference w:id="16"/>
+      </w:r>
+      <w:r>
+        <w:t>.</w:t>
       </w:r>
     </w:p>
     <w:p>
@@ -1802,10 +3008,7 @@
           </w:tcPr>
           <w:p>
             <w:r>
-              <w:t>0-</w:t>
-            </w:r>
-            <w:r>
-              <w:t>700</w:t>
+              <w:t>0-700</w:t>
             </w:r>
           </w:p>
         </w:tc>
@@ -1840,6 +3043,102 @@
         <w:pStyle w:val="Heading3"/>
       </w:pPr>
       <w:r>
+        <w:t>Collins et al. 2012</w:t>
+      </w:r>
+    </w:p>
+    <w:p>
+      <w:pPr>
+        <w:pStyle w:val="ListParagraph"/>
+        <w:numPr>
+          <w:ilvl w:val="0"/>
+          <w:numId w:val="9"/>
+        </w:numPr>
+      </w:pPr>
+      <w:r>
+        <w:t>More caught in North.</w:t>
+      </w:r>
+    </w:p>
+    <w:p>
+      <w:pPr>
+        <w:pStyle w:val="Heading3"/>
+      </w:pPr>
+      <w:r>
+        <w:t>Collins et al. 2008</w:t>
+      </w:r>
+    </w:p>
+    <w:p>
+      <w:pPr>
+        <w:pStyle w:val="ListParagraph"/>
+        <w:numPr>
+          <w:ilvl w:val="0"/>
+          <w:numId w:val="20"/>
+        </w:numPr>
+      </w:pPr>
+      <w:r>
+        <w:t>Day distribution 200-626.</w:t>
+      </w:r>
+    </w:p>
+    <w:p>
+      <w:pPr>
+        <w:pStyle w:val="ListParagraph"/>
+        <w:numPr>
+          <w:ilvl w:val="0"/>
+          <w:numId w:val="20"/>
+        </w:numPr>
+      </w:pPr>
+      <w:r>
+        <w:t>Night distribution 20-1000m.</w:t>
+      </w:r>
+    </w:p>
+    <w:p>
+      <w:pPr>
+        <w:pStyle w:val="ListParagraph"/>
+        <w:numPr>
+          <w:ilvl w:val="0"/>
+          <w:numId w:val="20"/>
+        </w:numPr>
+      </w:pPr>
+      <w:r>
+        <w:t>Completes lifecycle in Scotia Sea.</w:t>
+      </w:r>
+    </w:p>
+    <w:p>
+      <w:pPr>
+        <w:pStyle w:val="Heading3"/>
+      </w:pPr>
+      <w:r>
+        <w:t>Pusch et al. 2004</w:t>
+      </w:r>
+    </w:p>
+    <w:p>
+      <w:pPr>
+        <w:pStyle w:val="ListParagraph"/>
+        <w:numPr>
+          <w:ilvl w:val="0"/>
+          <w:numId w:val="22"/>
+        </w:numPr>
+      </w:pPr>
+      <w:r>
+        <w:t>Found over whole depth range (273-825m).</w:t>
+      </w:r>
+    </w:p>
+    <w:p>
+      <w:pPr>
+        <w:pStyle w:val="ListParagraph"/>
+        <w:numPr>
+          <w:ilvl w:val="0"/>
+          <w:numId w:val="22"/>
+        </w:numPr>
+      </w:pPr>
+      <w:r>
+        <w:t>Diet dominated by copepods and euphausiids.</w:t>
+      </w:r>
+    </w:p>
+    <w:p>
+      <w:pPr>
+        <w:pStyle w:val="Heading3"/>
+      </w:pPr>
+      <w:r>
         <w:t>Misc</w:t>
       </w:r>
     </w:p>
@@ -1854,16 +3153,16 @@
       <w:r>
         <w:t xml:space="preserve">Above </w:t>
       </w:r>
-      <w:commentRangeStart w:id="7"/>
+      <w:commentRangeStart w:id="17"/>
       <w:r>
         <w:t>400m</w:t>
       </w:r>
-      <w:commentRangeEnd w:id="7"/>
+      <w:commentRangeEnd w:id="17"/>
       <w:r>
         <w:rPr>
           <w:rStyle w:val="CommentReference"/>
         </w:rPr>
-        <w:commentReference w:id="7"/>
+        <w:commentReference w:id="17"/>
       </w:r>
       <w:r>
         <w:t>.</w:t>
@@ -1880,16 +3179,16 @@
       <w:r>
         <w:t xml:space="preserve">Lifespan of </w:t>
       </w:r>
-      <w:commentRangeStart w:id="8"/>
+      <w:commentRangeStart w:id="18"/>
       <w:r>
         <w:t>7 years</w:t>
       </w:r>
-      <w:commentRangeEnd w:id="8"/>
+      <w:commentRangeEnd w:id="18"/>
       <w:r>
         <w:rPr>
           <w:rStyle w:val="CommentReference"/>
         </w:rPr>
-        <w:commentReference w:id="8"/>
+        <w:commentReference w:id="18"/>
       </w:r>
       <w:r>
         <w:t>.</w:t>
@@ -1920,6 +3219,33 @@
       </w:pPr>
       <w:r>
         <w:t>May become benthopelagic in later life cycle.</w:t>
+      </w:r>
+    </w:p>
+    <w:p>
+      <w:pPr>
+        <w:pStyle w:val="ListParagraph"/>
+        <w:numPr>
+          <w:ilvl w:val="0"/>
+          <w:numId w:val="3"/>
+        </w:numPr>
+      </w:pPr>
+      <w:r>
+        <w:lastRenderedPageBreak/>
+        <w:t xml:space="preserve">Small/residual swim </w:t>
+      </w:r>
+      <w:commentRangeStart w:id="19"/>
+      <w:r>
+        <w:t>bladder</w:t>
+      </w:r>
+      <w:commentRangeEnd w:id="19"/>
+      <w:r>
+        <w:rPr>
+          <w:rStyle w:val="CommentReference"/>
+        </w:rPr>
+        <w:commentReference w:id="19"/>
+      </w:r>
+      <w:r>
+        <w:t>.</w:t>
       </w:r>
     </w:p>
     <w:sectPr>
@@ -1951,7 +3277,7 @@
       </w:r>
     </w:p>
   </w:comment>
-  <w:comment w:id="2" w:author="Sarah Alewijnse" w:date="2019-07-02T16:48:00Z" w:initials="SA">
+  <w:comment w:id="1" w:author="Sarah Alewijnse" w:date="2019-07-08T10:06:00Z" w:initials="SA">
     <w:p>
       <w:pPr>
         <w:pStyle w:val="CommentText"/>
@@ -1963,14 +3289,11 @@
         <w:annotationRef/>
       </w:r>
       <w:r>
-        <w:t xml:space="preserve">From </w:t>
-      </w:r>
-      <w:r>
-        <w:t>Lourenco et al. 2017</w:t>
+        <w:t>From Collins et al. 2012</w:t>
       </w:r>
     </w:p>
   </w:comment>
-  <w:comment w:id="3" w:author="Sarah Alewijnse" w:date="2019-07-02T16:49:00Z" w:initials="SA">
+  <w:comment w:id="2" w:author="Sarah Alewijnse" w:date="2019-07-02T16:48:00Z" w:initials="SA">
     <w:p>
       <w:pPr>
         <w:pStyle w:val="CommentText"/>
@@ -1982,11 +3305,14 @@
         <w:annotationRef/>
       </w:r>
       <w:r>
-        <w:t>From Lourenco et al. 2017</w:t>
+        <w:t xml:space="preserve">From </w:t>
+      </w:r>
+      <w:r>
+        <w:t>Lourenco et al. 2017</w:t>
       </w:r>
     </w:p>
   </w:comment>
-  <w:comment w:id="4" w:author="Sarah Alewijnse" w:date="2019-07-03T10:36:00Z" w:initials="SA">
+  <w:comment w:id="3" w:author="Sarah Alewijnse" w:date="2019-07-02T16:49:00Z" w:initials="SA">
     <w:p>
       <w:pPr>
         <w:pStyle w:val="CommentText"/>
@@ -1998,11 +3324,11 @@
         <w:annotationRef/>
       </w:r>
       <w:r>
-        <w:t>Oven et al. 1990</w:t>
+        <w:t>From Lourenco et al. 2017</w:t>
       </w:r>
     </w:p>
   </w:comment>
-  <w:comment w:id="5" w:author="Sarah Alewijnse" w:date="2019-07-02T16:44:00Z" w:initials="SA">
+  <w:comment w:id="4" w:author="Sarah Alewijnse" w:date="2019-07-03T10:36:00Z" w:initials="SA">
     <w:p>
       <w:pPr>
         <w:pStyle w:val="CommentText"/>
@@ -2014,11 +3340,11 @@
         <w:annotationRef/>
       </w:r>
       <w:r>
-        <w:t>From Lourenco et al. 2017</w:t>
+        <w:t>Oven et al. 1990</w:t>
       </w:r>
     </w:p>
   </w:comment>
-  <w:comment w:id="6" w:author="Sarah Alewijnse" w:date="2019-07-02T16:49:00Z" w:initials="SA">
+  <w:comment w:id="5" w:author="Sarah Alewijnse" w:date="2019-07-08T10:06:00Z" w:initials="SA">
     <w:p>
       <w:pPr>
         <w:pStyle w:val="CommentText"/>
@@ -2030,11 +3356,11 @@
         <w:annotationRef/>
       </w:r>
       <w:r>
-        <w:t>From Lourenco et al. 2017</w:t>
+        <w:t>From Collins et al. 2012</w:t>
       </w:r>
     </w:p>
   </w:comment>
-  <w:comment w:id="7" w:author="Sarah Alewijnse" w:date="2019-07-02T16:44:00Z" w:initials="SA">
+  <w:comment w:id="6" w:author="Sarah Alewijnse" w:date="2019-07-08T10:47:00Z" w:initials="SA">
     <w:p>
       <w:pPr>
         <w:pStyle w:val="CommentText"/>
@@ -2046,11 +3372,11 @@
         <w:annotationRef/>
       </w:r>
       <w:r>
-        <w:t>From Lourenco et al. 2017</w:t>
+        <w:t>From Collins et al. 2008</w:t>
       </w:r>
     </w:p>
   </w:comment>
-  <w:comment w:id="8" w:author="Sarah Alewijnse" w:date="2019-07-03T10:13:00Z" w:initials="SA">
+  <w:comment w:id="7" w:author="Sarah Alewijnse" w:date="2019-07-08T12:59:00Z" w:initials="SA">
     <w:p>
       <w:pPr>
         <w:pStyle w:val="CommentText"/>
@@ -2062,7 +3388,183 @@
         <w:annotationRef/>
       </w:r>
       <w:r>
+        <w:t>From Pusch et al. 2004</w:t>
+      </w:r>
+    </w:p>
+  </w:comment>
+  <w:comment w:id="8" w:author="Sarah Alewijnse" w:date="2019-07-02T16:44:00Z" w:initials="SA">
+    <w:p>
+      <w:pPr>
+        <w:pStyle w:val="CommentText"/>
+      </w:pPr>
+      <w:r>
+        <w:rPr>
+          <w:rStyle w:val="CommentReference"/>
+        </w:rPr>
+        <w:annotationRef/>
+      </w:r>
+      <w:r>
+        <w:t>From Lourenco et al. 2017</w:t>
+      </w:r>
+    </w:p>
+  </w:comment>
+  <w:comment w:id="9" w:author="Sarah Alewijnse" w:date="2019-07-02T16:49:00Z" w:initials="SA">
+    <w:p>
+      <w:pPr>
+        <w:pStyle w:val="CommentText"/>
+      </w:pPr>
+      <w:r>
+        <w:rPr>
+          <w:rStyle w:val="CommentReference"/>
+        </w:rPr>
+        <w:annotationRef/>
+      </w:r>
+      <w:r>
+        <w:t>From Lourenco et al. 2017</w:t>
+      </w:r>
+    </w:p>
+  </w:comment>
+  <w:comment w:id="10" w:author="Sarah Alewijnse" w:date="2019-07-08T10:07:00Z" w:initials="SA">
+    <w:p>
+      <w:pPr>
+        <w:pStyle w:val="CommentText"/>
+      </w:pPr>
+      <w:r>
+        <w:rPr>
+          <w:rStyle w:val="CommentReference"/>
+        </w:rPr>
+        <w:annotationRef/>
+      </w:r>
+      <w:r>
+        <w:t>From Collins et al. 2012</w:t>
+      </w:r>
+    </w:p>
+  </w:comment>
+  <w:comment w:id="11" w:author="Sarah Alewijnse" w:date="2019-07-08T10:47:00Z" w:initials="SA">
+    <w:p>
+      <w:pPr>
+        <w:pStyle w:val="CommentText"/>
+      </w:pPr>
+      <w:r>
+        <w:rPr>
+          <w:rStyle w:val="CommentReference"/>
+        </w:rPr>
+        <w:annotationRef/>
+      </w:r>
+      <w:r>
+        <w:t>From Collins et al. 2008</w:t>
+      </w:r>
+    </w:p>
+  </w:comment>
+  <w:comment w:id="12" w:author="Sarah Alewijnse" w:date="2019-07-08T10:09:00Z" w:initials="SA">
+    <w:p>
+      <w:pPr>
+        <w:pStyle w:val="CommentText"/>
+      </w:pPr>
+      <w:r>
+        <w:rPr>
+          <w:rStyle w:val="CommentReference"/>
+        </w:rPr>
+        <w:annotationRef/>
+      </w:r>
+      <w:r>
+        <w:t>From Collins et al. 2012</w:t>
+      </w:r>
+    </w:p>
+  </w:comment>
+  <w:comment w:id="13" w:author="Sarah Alewijnse" w:date="2019-07-08T13:00:00Z" w:initials="SA">
+    <w:p>
+      <w:pPr>
+        <w:pStyle w:val="CommentText"/>
+      </w:pPr>
+      <w:r>
+        <w:rPr>
+          <w:rStyle w:val="CommentReference"/>
+        </w:rPr>
+        <w:annotationRef/>
+      </w:r>
+      <w:r>
+        <w:t>From Punsch et al. 2004</w:t>
+      </w:r>
+    </w:p>
+  </w:comment>
+  <w:comment w:id="15" w:author="Sarah Alewijnse" w:date="2019-07-08T10:09:00Z" w:initials="SA">
+    <w:p>
+      <w:pPr>
+        <w:pStyle w:val="CommentText"/>
+      </w:pPr>
+      <w:r>
+        <w:rPr>
+          <w:rStyle w:val="CommentReference"/>
+        </w:rPr>
+        <w:annotationRef/>
+      </w:r>
+      <w:r>
+        <w:t>From Collins et al. 2012</w:t>
+      </w:r>
+    </w:p>
+  </w:comment>
+  <w:comment w:id="16" w:author="Sarah Alewijnse" w:date="2019-07-08T13:00:00Z" w:initials="SA">
+    <w:p>
+      <w:pPr>
+        <w:pStyle w:val="CommentText"/>
+      </w:pPr>
+      <w:r>
+        <w:rPr>
+          <w:rStyle w:val="CommentReference"/>
+        </w:rPr>
+        <w:annotationRef/>
+      </w:r>
+      <w:r>
+        <w:t>From Punsch et al. 2004</w:t>
+      </w:r>
+    </w:p>
+  </w:comment>
+  <w:comment w:id="17" w:author="Sarah Alewijnse" w:date="2019-07-02T16:44:00Z" w:initials="SA">
+    <w:p>
+      <w:pPr>
+        <w:pStyle w:val="CommentText"/>
+      </w:pPr>
+      <w:r>
+        <w:rPr>
+          <w:rStyle w:val="CommentReference"/>
+        </w:rPr>
+        <w:annotationRef/>
+      </w:r>
+      <w:r>
+        <w:t>From Lourenco et al. 2017</w:t>
+      </w:r>
+    </w:p>
+  </w:comment>
+  <w:comment w:id="18" w:author="Sarah Alewijnse" w:date="2019-07-03T10:13:00Z" w:initials="SA">
+    <w:p>
+      <w:pPr>
+        <w:pStyle w:val="CommentText"/>
+      </w:pPr>
+      <w:r>
+        <w:rPr>
+          <w:rStyle w:val="CommentReference"/>
+        </w:rPr>
+        <w:annotationRef/>
+      </w:r>
+      <w:r>
         <w:t>From Saunders et al. 2015</w:t>
+      </w:r>
+    </w:p>
+  </w:comment>
+  <w:comment w:id="19" w:author="Sarah Alewijnse" w:date="2019-07-08T10:09:00Z" w:initials="SA">
+    <w:p>
+      <w:pPr>
+        <w:pStyle w:val="CommentText"/>
+      </w:pPr>
+      <w:r>
+        <w:rPr>
+          <w:rStyle w:val="CommentReference"/>
+        </w:rPr>
+        <w:annotationRef/>
+      </w:r>
+      <w:r>
+        <w:t>From Collins et al. 2012</w:t>
       </w:r>
     </w:p>
   </w:comment>
@@ -2072,13 +3574,24 @@
 <file path=word/commentsExtended.xml><?xml version="1.0" encoding="utf-8"?>
 <w15:commentsEx xmlns:wpc="http://schemas.microsoft.com/office/word/2010/wordprocessingCanvas" xmlns:cx="http://schemas.microsoft.com/office/drawing/2014/chartex" xmlns:cx1="http://schemas.microsoft.com/office/drawing/2015/9/8/chartex" xmlns:mc="http://schemas.openxmlformats.org/markup-compatibility/2006" xmlns:o="urn:schemas-microsoft-com:office:office" xmlns:r="http://schemas.openxmlformats.org/officeDocument/2006/relationships" xmlns:m="http://schemas.openxmlformats.org/officeDocument/2006/math" xmlns:v="urn:schemas-microsoft-com:vml" xmlns:wp14="http://schemas.microsoft.com/office/word/2010/wordprocessingDrawing" xmlns:wp="http://schemas.openxmlformats.org/drawingml/2006/wordprocessingDrawing" xmlns:w10="urn:schemas-microsoft-com:office:word" xmlns:w="http://schemas.openxmlformats.org/wordprocessingml/2006/main" xmlns:w14="http://schemas.microsoft.com/office/word/2010/wordml" xmlns:w15="http://schemas.microsoft.com/office/word/2012/wordml" xmlns:w16se="http://schemas.microsoft.com/office/word/2015/wordml/symex" xmlns:wpg="http://schemas.microsoft.com/office/word/2010/wordprocessingGroup" xmlns:wpi="http://schemas.microsoft.com/office/word/2010/wordprocessingInk" xmlns:wne="http://schemas.microsoft.com/office/word/2006/wordml" xmlns:wps="http://schemas.microsoft.com/office/word/2010/wordprocessingShape" mc:Ignorable="w14 w15 w16se wp14">
   <w15:commentEx w15:paraId="4457B343" w15:done="0"/>
+  <w15:commentEx w15:paraId="0AA7E466" w15:done="0"/>
   <w15:commentEx w15:paraId="4561687E" w15:done="0"/>
   <w15:commentEx w15:paraId="2FE8F49C" w15:done="0"/>
   <w15:commentEx w15:paraId="68F572EA" w15:done="0"/>
+  <w15:commentEx w15:paraId="3E8DFF01" w15:done="0"/>
+  <w15:commentEx w15:paraId="6F998E96" w15:done="0"/>
+  <w15:commentEx w15:paraId="59EE8434" w15:done="0"/>
   <w15:commentEx w15:paraId="2A79A844" w15:done="0"/>
   <w15:commentEx w15:paraId="01ACB555" w15:done="0"/>
+  <w15:commentEx w15:paraId="4A969885" w15:done="0"/>
+  <w15:commentEx w15:paraId="1BCF9A0F" w15:done="0"/>
+  <w15:commentEx w15:paraId="200A6E54" w15:done="0"/>
+  <w15:commentEx w15:paraId="3D88A8D3" w15:done="0"/>
+  <w15:commentEx w15:paraId="010D1A1E" w15:done="0"/>
+  <w15:commentEx w15:paraId="0D604EE9" w15:done="0"/>
   <w15:commentEx w15:paraId="245D47EE" w15:done="0"/>
   <w15:commentEx w15:paraId="54B6461E" w15:done="0"/>
+  <w15:commentEx w15:paraId="784DB0A3" w15:done="0"/>
 </w15:commentsEx>
 </file>
 
@@ -2148,6 +3661,119 @@
 <file path=word/numbering.xml><?xml version="1.0" encoding="utf-8"?>
 <w:numbering xmlns:wpc="http://schemas.microsoft.com/office/word/2010/wordprocessingCanvas" xmlns:cx="http://schemas.microsoft.com/office/drawing/2014/chartex" xmlns:cx1="http://schemas.microsoft.com/office/drawing/2015/9/8/chartex" xmlns:mc="http://schemas.openxmlformats.org/markup-compatibility/2006" xmlns:o="urn:schemas-microsoft-com:office:office" xmlns:r="http://schemas.openxmlformats.org/officeDocument/2006/relationships" xmlns:m="http://schemas.openxmlformats.org/officeDocument/2006/math" xmlns:v="urn:schemas-microsoft-com:vml" xmlns:wp14="http://schemas.microsoft.com/office/word/2010/wordprocessingDrawing" xmlns:wp="http://schemas.openxmlformats.org/drawingml/2006/wordprocessingDrawing" xmlns:w10="urn:schemas-microsoft-com:office:word" xmlns:w="http://schemas.openxmlformats.org/wordprocessingml/2006/main" xmlns:w14="http://schemas.microsoft.com/office/word/2010/wordml" xmlns:w15="http://schemas.microsoft.com/office/word/2012/wordml" xmlns:w16se="http://schemas.microsoft.com/office/word/2015/wordml/symex" xmlns:wpg="http://schemas.microsoft.com/office/word/2010/wordprocessingGroup" xmlns:wpi="http://schemas.microsoft.com/office/word/2010/wordprocessingInk" xmlns:wne="http://schemas.microsoft.com/office/word/2006/wordml" xmlns:wps="http://schemas.microsoft.com/office/word/2010/wordprocessingShape" mc:Ignorable="w14 w15 w16se wp14">
   <w:abstractNum w:abstractNumId="0" w15:restartNumberingAfterBreak="0">
+    <w:nsid w:val="022E4B51"/>
+    <w:multiLevelType w:val="hybridMultilevel"/>
+    <w:tmpl w:val="46C2D600"/>
+    <w:lvl w:ilvl="0" w:tplc="08090001">
+      <w:start w:val="1"/>
+      <w:numFmt w:val="bullet"/>
+      <w:lvlText w:val=""/>
+      <w:lvlJc w:val="left"/>
+      <w:pPr>
+        <w:ind w:left="720" w:hanging="360"/>
+      </w:pPr>
+      <w:rPr>
+        <w:rFonts w:ascii="Symbol" w:hAnsi="Symbol" w:hint="default"/>
+      </w:rPr>
+    </w:lvl>
+    <w:lvl w:ilvl="1" w:tplc="08090003">
+      <w:start w:val="1"/>
+      <w:numFmt w:val="bullet"/>
+      <w:lvlText w:val="o"/>
+      <w:lvlJc w:val="left"/>
+      <w:pPr>
+        <w:ind w:left="1440" w:hanging="360"/>
+      </w:pPr>
+      <w:rPr>
+        <w:rFonts w:ascii="Courier New" w:hAnsi="Courier New" w:cs="Courier New" w:hint="default"/>
+      </w:rPr>
+    </w:lvl>
+    <w:lvl w:ilvl="2" w:tplc="08090005" w:tentative="1">
+      <w:start w:val="1"/>
+      <w:numFmt w:val="bullet"/>
+      <w:lvlText w:val=""/>
+      <w:lvlJc w:val="left"/>
+      <w:pPr>
+        <w:ind w:left="2160" w:hanging="360"/>
+      </w:pPr>
+      <w:rPr>
+        <w:rFonts w:ascii="Wingdings" w:hAnsi="Wingdings" w:hint="default"/>
+      </w:rPr>
+    </w:lvl>
+    <w:lvl w:ilvl="3" w:tplc="08090001" w:tentative="1">
+      <w:start w:val="1"/>
+      <w:numFmt w:val="bullet"/>
+      <w:lvlText w:val=""/>
+      <w:lvlJc w:val="left"/>
+      <w:pPr>
+        <w:ind w:left="2880" w:hanging="360"/>
+      </w:pPr>
+      <w:rPr>
+        <w:rFonts w:ascii="Symbol" w:hAnsi="Symbol" w:hint="default"/>
+      </w:rPr>
+    </w:lvl>
+    <w:lvl w:ilvl="4" w:tplc="08090003" w:tentative="1">
+      <w:start w:val="1"/>
+      <w:numFmt w:val="bullet"/>
+      <w:lvlText w:val="o"/>
+      <w:lvlJc w:val="left"/>
+      <w:pPr>
+        <w:ind w:left="3600" w:hanging="360"/>
+      </w:pPr>
+      <w:rPr>
+        <w:rFonts w:ascii="Courier New" w:hAnsi="Courier New" w:cs="Courier New" w:hint="default"/>
+      </w:rPr>
+    </w:lvl>
+    <w:lvl w:ilvl="5" w:tplc="08090005" w:tentative="1">
+      <w:start w:val="1"/>
+      <w:numFmt w:val="bullet"/>
+      <w:lvlText w:val=""/>
+      <w:lvlJc w:val="left"/>
+      <w:pPr>
+        <w:ind w:left="4320" w:hanging="360"/>
+      </w:pPr>
+      <w:rPr>
+        <w:rFonts w:ascii="Wingdings" w:hAnsi="Wingdings" w:hint="default"/>
+      </w:rPr>
+    </w:lvl>
+    <w:lvl w:ilvl="6" w:tplc="08090001" w:tentative="1">
+      <w:start w:val="1"/>
+      <w:numFmt w:val="bullet"/>
+      <w:lvlText w:val=""/>
+      <w:lvlJc w:val="left"/>
+      <w:pPr>
+        <w:ind w:left="5040" w:hanging="360"/>
+      </w:pPr>
+      <w:rPr>
+        <w:rFonts w:ascii="Symbol" w:hAnsi="Symbol" w:hint="default"/>
+      </w:rPr>
+    </w:lvl>
+    <w:lvl w:ilvl="7" w:tplc="08090003" w:tentative="1">
+      <w:start w:val="1"/>
+      <w:numFmt w:val="bullet"/>
+      <w:lvlText w:val="o"/>
+      <w:lvlJc w:val="left"/>
+      <w:pPr>
+        <w:ind w:left="5760" w:hanging="360"/>
+      </w:pPr>
+      <w:rPr>
+        <w:rFonts w:ascii="Courier New" w:hAnsi="Courier New" w:cs="Courier New" w:hint="default"/>
+      </w:rPr>
+    </w:lvl>
+    <w:lvl w:ilvl="8" w:tplc="08090005" w:tentative="1">
+      <w:start w:val="1"/>
+      <w:numFmt w:val="bullet"/>
+      <w:lvlText w:val=""/>
+      <w:lvlJc w:val="left"/>
+      <w:pPr>
+        <w:ind w:left="6480" w:hanging="360"/>
+      </w:pPr>
+      <w:rPr>
+        <w:rFonts w:ascii="Wingdings" w:hAnsi="Wingdings" w:hint="default"/>
+      </w:rPr>
+    </w:lvl>
+  </w:abstractNum>
+  <w:abstractNum w:abstractNumId="1" w15:restartNumberingAfterBreak="0">
     <w:nsid w:val="07D1067A"/>
     <w:multiLevelType w:val="hybridMultilevel"/>
     <w:tmpl w:val="61708CF0"/>
@@ -2260,7 +3886,120 @@
       </w:rPr>
     </w:lvl>
   </w:abstractNum>
-  <w:abstractNum w:abstractNumId="1" w15:restartNumberingAfterBreak="0">
+  <w:abstractNum w:abstractNumId="2" w15:restartNumberingAfterBreak="0">
+    <w:nsid w:val="0AAE5548"/>
+    <w:multiLevelType w:val="hybridMultilevel"/>
+    <w:tmpl w:val="C7E07214"/>
+    <w:lvl w:ilvl="0" w:tplc="08090001">
+      <w:start w:val="1"/>
+      <w:numFmt w:val="bullet"/>
+      <w:lvlText w:val=""/>
+      <w:lvlJc w:val="left"/>
+      <w:pPr>
+        <w:ind w:left="720" w:hanging="360"/>
+      </w:pPr>
+      <w:rPr>
+        <w:rFonts w:ascii="Symbol" w:hAnsi="Symbol" w:hint="default"/>
+      </w:rPr>
+    </w:lvl>
+    <w:lvl w:ilvl="1" w:tplc="08090003" w:tentative="1">
+      <w:start w:val="1"/>
+      <w:numFmt w:val="bullet"/>
+      <w:lvlText w:val="o"/>
+      <w:lvlJc w:val="left"/>
+      <w:pPr>
+        <w:ind w:left="1440" w:hanging="360"/>
+      </w:pPr>
+      <w:rPr>
+        <w:rFonts w:ascii="Courier New" w:hAnsi="Courier New" w:cs="Courier New" w:hint="default"/>
+      </w:rPr>
+    </w:lvl>
+    <w:lvl w:ilvl="2" w:tplc="08090005" w:tentative="1">
+      <w:start w:val="1"/>
+      <w:numFmt w:val="bullet"/>
+      <w:lvlText w:val=""/>
+      <w:lvlJc w:val="left"/>
+      <w:pPr>
+        <w:ind w:left="2160" w:hanging="360"/>
+      </w:pPr>
+      <w:rPr>
+        <w:rFonts w:ascii="Wingdings" w:hAnsi="Wingdings" w:hint="default"/>
+      </w:rPr>
+    </w:lvl>
+    <w:lvl w:ilvl="3" w:tplc="08090001" w:tentative="1">
+      <w:start w:val="1"/>
+      <w:numFmt w:val="bullet"/>
+      <w:lvlText w:val=""/>
+      <w:lvlJc w:val="left"/>
+      <w:pPr>
+        <w:ind w:left="2880" w:hanging="360"/>
+      </w:pPr>
+      <w:rPr>
+        <w:rFonts w:ascii="Symbol" w:hAnsi="Symbol" w:hint="default"/>
+      </w:rPr>
+    </w:lvl>
+    <w:lvl w:ilvl="4" w:tplc="08090003" w:tentative="1">
+      <w:start w:val="1"/>
+      <w:numFmt w:val="bullet"/>
+      <w:lvlText w:val="o"/>
+      <w:lvlJc w:val="left"/>
+      <w:pPr>
+        <w:ind w:left="3600" w:hanging="360"/>
+      </w:pPr>
+      <w:rPr>
+        <w:rFonts w:ascii="Courier New" w:hAnsi="Courier New" w:cs="Courier New" w:hint="default"/>
+      </w:rPr>
+    </w:lvl>
+    <w:lvl w:ilvl="5" w:tplc="08090005" w:tentative="1">
+      <w:start w:val="1"/>
+      <w:numFmt w:val="bullet"/>
+      <w:lvlText w:val=""/>
+      <w:lvlJc w:val="left"/>
+      <w:pPr>
+        <w:ind w:left="4320" w:hanging="360"/>
+      </w:pPr>
+      <w:rPr>
+        <w:rFonts w:ascii="Wingdings" w:hAnsi="Wingdings" w:hint="default"/>
+      </w:rPr>
+    </w:lvl>
+    <w:lvl w:ilvl="6" w:tplc="08090001" w:tentative="1">
+      <w:start w:val="1"/>
+      <w:numFmt w:val="bullet"/>
+      <w:lvlText w:val=""/>
+      <w:lvlJc w:val="left"/>
+      <w:pPr>
+        <w:ind w:left="5040" w:hanging="360"/>
+      </w:pPr>
+      <w:rPr>
+        <w:rFonts w:ascii="Symbol" w:hAnsi="Symbol" w:hint="default"/>
+      </w:rPr>
+    </w:lvl>
+    <w:lvl w:ilvl="7" w:tplc="08090003" w:tentative="1">
+      <w:start w:val="1"/>
+      <w:numFmt w:val="bullet"/>
+      <w:lvlText w:val="o"/>
+      <w:lvlJc w:val="left"/>
+      <w:pPr>
+        <w:ind w:left="5760" w:hanging="360"/>
+      </w:pPr>
+      <w:rPr>
+        <w:rFonts w:ascii="Courier New" w:hAnsi="Courier New" w:cs="Courier New" w:hint="default"/>
+      </w:rPr>
+    </w:lvl>
+    <w:lvl w:ilvl="8" w:tplc="08090005" w:tentative="1">
+      <w:start w:val="1"/>
+      <w:numFmt w:val="bullet"/>
+      <w:lvlText w:val=""/>
+      <w:lvlJc w:val="left"/>
+      <w:pPr>
+        <w:ind w:left="6480" w:hanging="360"/>
+      </w:pPr>
+      <w:rPr>
+        <w:rFonts w:ascii="Wingdings" w:hAnsi="Wingdings" w:hint="default"/>
+      </w:rPr>
+    </w:lvl>
+  </w:abstractNum>
+  <w:abstractNum w:abstractNumId="3" w15:restartNumberingAfterBreak="0">
     <w:nsid w:val="111F1263"/>
     <w:multiLevelType w:val="hybridMultilevel"/>
     <w:tmpl w:val="22C896EA"/>
@@ -2373,7 +4112,7 @@
       </w:rPr>
     </w:lvl>
   </w:abstractNum>
-  <w:abstractNum w:abstractNumId="2" w15:restartNumberingAfterBreak="0">
+  <w:abstractNum w:abstractNumId="4" w15:restartNumberingAfterBreak="0">
     <w:nsid w:val="155F10FE"/>
     <w:multiLevelType w:val="hybridMultilevel"/>
     <w:tmpl w:val="1C707880"/>
@@ -2486,7 +4225,7 @@
       </w:rPr>
     </w:lvl>
   </w:abstractNum>
-  <w:abstractNum w:abstractNumId="3" w15:restartNumberingAfterBreak="0">
+  <w:abstractNum w:abstractNumId="5" w15:restartNumberingAfterBreak="0">
     <w:nsid w:val="18937B06"/>
     <w:multiLevelType w:val="hybridMultilevel"/>
     <w:tmpl w:val="CD36189C"/>
@@ -2502,6 +4241,232 @@
         <w:rFonts w:ascii="Symbol" w:hAnsi="Symbol" w:hint="default"/>
       </w:rPr>
     </w:lvl>
+    <w:lvl w:ilvl="1" w:tplc="08090003">
+      <w:start w:val="1"/>
+      <w:numFmt w:val="bullet"/>
+      <w:lvlText w:val="o"/>
+      <w:lvlJc w:val="left"/>
+      <w:pPr>
+        <w:ind w:left="1440" w:hanging="360"/>
+      </w:pPr>
+      <w:rPr>
+        <w:rFonts w:ascii="Courier New" w:hAnsi="Courier New" w:cs="Courier New" w:hint="default"/>
+      </w:rPr>
+    </w:lvl>
+    <w:lvl w:ilvl="2" w:tplc="08090005" w:tentative="1">
+      <w:start w:val="1"/>
+      <w:numFmt w:val="bullet"/>
+      <w:lvlText w:val=""/>
+      <w:lvlJc w:val="left"/>
+      <w:pPr>
+        <w:ind w:left="2160" w:hanging="360"/>
+      </w:pPr>
+      <w:rPr>
+        <w:rFonts w:ascii="Wingdings" w:hAnsi="Wingdings" w:hint="default"/>
+      </w:rPr>
+    </w:lvl>
+    <w:lvl w:ilvl="3" w:tplc="08090001" w:tentative="1">
+      <w:start w:val="1"/>
+      <w:numFmt w:val="bullet"/>
+      <w:lvlText w:val=""/>
+      <w:lvlJc w:val="left"/>
+      <w:pPr>
+        <w:ind w:left="2880" w:hanging="360"/>
+      </w:pPr>
+      <w:rPr>
+        <w:rFonts w:ascii="Symbol" w:hAnsi="Symbol" w:hint="default"/>
+      </w:rPr>
+    </w:lvl>
+    <w:lvl w:ilvl="4" w:tplc="08090003" w:tentative="1">
+      <w:start w:val="1"/>
+      <w:numFmt w:val="bullet"/>
+      <w:lvlText w:val="o"/>
+      <w:lvlJc w:val="left"/>
+      <w:pPr>
+        <w:ind w:left="3600" w:hanging="360"/>
+      </w:pPr>
+      <w:rPr>
+        <w:rFonts w:ascii="Courier New" w:hAnsi="Courier New" w:cs="Courier New" w:hint="default"/>
+      </w:rPr>
+    </w:lvl>
+    <w:lvl w:ilvl="5" w:tplc="08090005" w:tentative="1">
+      <w:start w:val="1"/>
+      <w:numFmt w:val="bullet"/>
+      <w:lvlText w:val=""/>
+      <w:lvlJc w:val="left"/>
+      <w:pPr>
+        <w:ind w:left="4320" w:hanging="360"/>
+      </w:pPr>
+      <w:rPr>
+        <w:rFonts w:ascii="Wingdings" w:hAnsi="Wingdings" w:hint="default"/>
+      </w:rPr>
+    </w:lvl>
+    <w:lvl w:ilvl="6" w:tplc="08090001" w:tentative="1">
+      <w:start w:val="1"/>
+      <w:numFmt w:val="bullet"/>
+      <w:lvlText w:val=""/>
+      <w:lvlJc w:val="left"/>
+      <w:pPr>
+        <w:ind w:left="5040" w:hanging="360"/>
+      </w:pPr>
+      <w:rPr>
+        <w:rFonts w:ascii="Symbol" w:hAnsi="Symbol" w:hint="default"/>
+      </w:rPr>
+    </w:lvl>
+    <w:lvl w:ilvl="7" w:tplc="08090003" w:tentative="1">
+      <w:start w:val="1"/>
+      <w:numFmt w:val="bullet"/>
+      <w:lvlText w:val="o"/>
+      <w:lvlJc w:val="left"/>
+      <w:pPr>
+        <w:ind w:left="5760" w:hanging="360"/>
+      </w:pPr>
+      <w:rPr>
+        <w:rFonts w:ascii="Courier New" w:hAnsi="Courier New" w:cs="Courier New" w:hint="default"/>
+      </w:rPr>
+    </w:lvl>
+    <w:lvl w:ilvl="8" w:tplc="08090005" w:tentative="1">
+      <w:start w:val="1"/>
+      <w:numFmt w:val="bullet"/>
+      <w:lvlText w:val=""/>
+      <w:lvlJc w:val="left"/>
+      <w:pPr>
+        <w:ind w:left="6480" w:hanging="360"/>
+      </w:pPr>
+      <w:rPr>
+        <w:rFonts w:ascii="Wingdings" w:hAnsi="Wingdings" w:hint="default"/>
+      </w:rPr>
+    </w:lvl>
+  </w:abstractNum>
+  <w:abstractNum w:abstractNumId="6" w15:restartNumberingAfterBreak="0">
+    <w:nsid w:val="1BCC0E2A"/>
+    <w:multiLevelType w:val="hybridMultilevel"/>
+    <w:tmpl w:val="058AEBAC"/>
+    <w:lvl w:ilvl="0" w:tplc="08090001">
+      <w:start w:val="1"/>
+      <w:numFmt w:val="bullet"/>
+      <w:lvlText w:val=""/>
+      <w:lvlJc w:val="left"/>
+      <w:pPr>
+        <w:ind w:left="720" w:hanging="360"/>
+      </w:pPr>
+      <w:rPr>
+        <w:rFonts w:ascii="Symbol" w:hAnsi="Symbol" w:hint="default"/>
+      </w:rPr>
+    </w:lvl>
+    <w:lvl w:ilvl="1" w:tplc="08090003">
+      <w:start w:val="1"/>
+      <w:numFmt w:val="bullet"/>
+      <w:lvlText w:val="o"/>
+      <w:lvlJc w:val="left"/>
+      <w:pPr>
+        <w:ind w:left="1440" w:hanging="360"/>
+      </w:pPr>
+      <w:rPr>
+        <w:rFonts w:ascii="Courier New" w:hAnsi="Courier New" w:cs="Courier New" w:hint="default"/>
+      </w:rPr>
+    </w:lvl>
+    <w:lvl w:ilvl="2" w:tplc="08090005" w:tentative="1">
+      <w:start w:val="1"/>
+      <w:numFmt w:val="bullet"/>
+      <w:lvlText w:val=""/>
+      <w:lvlJc w:val="left"/>
+      <w:pPr>
+        <w:ind w:left="2160" w:hanging="360"/>
+      </w:pPr>
+      <w:rPr>
+        <w:rFonts w:ascii="Wingdings" w:hAnsi="Wingdings" w:hint="default"/>
+      </w:rPr>
+    </w:lvl>
+    <w:lvl w:ilvl="3" w:tplc="08090001" w:tentative="1">
+      <w:start w:val="1"/>
+      <w:numFmt w:val="bullet"/>
+      <w:lvlText w:val=""/>
+      <w:lvlJc w:val="left"/>
+      <w:pPr>
+        <w:ind w:left="2880" w:hanging="360"/>
+      </w:pPr>
+      <w:rPr>
+        <w:rFonts w:ascii="Symbol" w:hAnsi="Symbol" w:hint="default"/>
+      </w:rPr>
+    </w:lvl>
+    <w:lvl w:ilvl="4" w:tplc="08090003" w:tentative="1">
+      <w:start w:val="1"/>
+      <w:numFmt w:val="bullet"/>
+      <w:lvlText w:val="o"/>
+      <w:lvlJc w:val="left"/>
+      <w:pPr>
+        <w:ind w:left="3600" w:hanging="360"/>
+      </w:pPr>
+      <w:rPr>
+        <w:rFonts w:ascii="Courier New" w:hAnsi="Courier New" w:cs="Courier New" w:hint="default"/>
+      </w:rPr>
+    </w:lvl>
+    <w:lvl w:ilvl="5" w:tplc="08090005" w:tentative="1">
+      <w:start w:val="1"/>
+      <w:numFmt w:val="bullet"/>
+      <w:lvlText w:val=""/>
+      <w:lvlJc w:val="left"/>
+      <w:pPr>
+        <w:ind w:left="4320" w:hanging="360"/>
+      </w:pPr>
+      <w:rPr>
+        <w:rFonts w:ascii="Wingdings" w:hAnsi="Wingdings" w:hint="default"/>
+      </w:rPr>
+    </w:lvl>
+    <w:lvl w:ilvl="6" w:tplc="08090001" w:tentative="1">
+      <w:start w:val="1"/>
+      <w:numFmt w:val="bullet"/>
+      <w:lvlText w:val=""/>
+      <w:lvlJc w:val="left"/>
+      <w:pPr>
+        <w:ind w:left="5040" w:hanging="360"/>
+      </w:pPr>
+      <w:rPr>
+        <w:rFonts w:ascii="Symbol" w:hAnsi="Symbol" w:hint="default"/>
+      </w:rPr>
+    </w:lvl>
+    <w:lvl w:ilvl="7" w:tplc="08090003" w:tentative="1">
+      <w:start w:val="1"/>
+      <w:numFmt w:val="bullet"/>
+      <w:lvlText w:val="o"/>
+      <w:lvlJc w:val="left"/>
+      <w:pPr>
+        <w:ind w:left="5760" w:hanging="360"/>
+      </w:pPr>
+      <w:rPr>
+        <w:rFonts w:ascii="Courier New" w:hAnsi="Courier New" w:cs="Courier New" w:hint="default"/>
+      </w:rPr>
+    </w:lvl>
+    <w:lvl w:ilvl="8" w:tplc="08090005" w:tentative="1">
+      <w:start w:val="1"/>
+      <w:numFmt w:val="bullet"/>
+      <w:lvlText w:val=""/>
+      <w:lvlJc w:val="left"/>
+      <w:pPr>
+        <w:ind w:left="6480" w:hanging="360"/>
+      </w:pPr>
+      <w:rPr>
+        <w:rFonts w:ascii="Wingdings" w:hAnsi="Wingdings" w:hint="default"/>
+      </w:rPr>
+    </w:lvl>
+  </w:abstractNum>
+  <w:abstractNum w:abstractNumId="7" w15:restartNumberingAfterBreak="0">
+    <w:nsid w:val="20B87368"/>
+    <w:multiLevelType w:val="hybridMultilevel"/>
+    <w:tmpl w:val="4E1AAB7E"/>
+    <w:lvl w:ilvl="0" w:tplc="08090001">
+      <w:start w:val="1"/>
+      <w:numFmt w:val="bullet"/>
+      <w:lvlText w:val=""/>
+      <w:lvlJc w:val="left"/>
+      <w:pPr>
+        <w:ind w:left="720" w:hanging="360"/>
+      </w:pPr>
+      <w:rPr>
+        <w:rFonts w:ascii="Symbol" w:hAnsi="Symbol" w:hint="default"/>
+      </w:rPr>
+    </w:lvl>
     <w:lvl w:ilvl="1" w:tplc="08090003" w:tentative="1">
       <w:start w:val="1"/>
       <w:numFmt w:val="bullet"/>
@@ -2599,7 +4564,7 @@
       </w:rPr>
     </w:lvl>
   </w:abstractNum>
-  <w:abstractNum w:abstractNumId="4" w15:restartNumberingAfterBreak="0">
+  <w:abstractNum w:abstractNumId="8" w15:restartNumberingAfterBreak="0">
     <w:nsid w:val="23E65A05"/>
     <w:multiLevelType w:val="hybridMultilevel"/>
     <w:tmpl w:val="7D2090AC"/>
@@ -2712,10 +4677,462 @@
       </w:rPr>
     </w:lvl>
   </w:abstractNum>
-  <w:abstractNum w:abstractNumId="5" w15:restartNumberingAfterBreak="0">
+  <w:abstractNum w:abstractNumId="9" w15:restartNumberingAfterBreak="0">
+    <w:nsid w:val="24DA7183"/>
+    <w:multiLevelType w:val="hybridMultilevel"/>
+    <w:tmpl w:val="F0CEA35C"/>
+    <w:lvl w:ilvl="0" w:tplc="08090001">
+      <w:start w:val="1"/>
+      <w:numFmt w:val="bullet"/>
+      <w:lvlText w:val=""/>
+      <w:lvlJc w:val="left"/>
+      <w:pPr>
+        <w:ind w:left="720" w:hanging="360"/>
+      </w:pPr>
+      <w:rPr>
+        <w:rFonts w:ascii="Symbol" w:hAnsi="Symbol" w:hint="default"/>
+      </w:rPr>
+    </w:lvl>
+    <w:lvl w:ilvl="1" w:tplc="08090003" w:tentative="1">
+      <w:start w:val="1"/>
+      <w:numFmt w:val="bullet"/>
+      <w:lvlText w:val="o"/>
+      <w:lvlJc w:val="left"/>
+      <w:pPr>
+        <w:ind w:left="1440" w:hanging="360"/>
+      </w:pPr>
+      <w:rPr>
+        <w:rFonts w:ascii="Courier New" w:hAnsi="Courier New" w:cs="Courier New" w:hint="default"/>
+      </w:rPr>
+    </w:lvl>
+    <w:lvl w:ilvl="2" w:tplc="08090005" w:tentative="1">
+      <w:start w:val="1"/>
+      <w:numFmt w:val="bullet"/>
+      <w:lvlText w:val=""/>
+      <w:lvlJc w:val="left"/>
+      <w:pPr>
+        <w:ind w:left="2160" w:hanging="360"/>
+      </w:pPr>
+      <w:rPr>
+        <w:rFonts w:ascii="Wingdings" w:hAnsi="Wingdings" w:hint="default"/>
+      </w:rPr>
+    </w:lvl>
+    <w:lvl w:ilvl="3" w:tplc="08090001" w:tentative="1">
+      <w:start w:val="1"/>
+      <w:numFmt w:val="bullet"/>
+      <w:lvlText w:val=""/>
+      <w:lvlJc w:val="left"/>
+      <w:pPr>
+        <w:ind w:left="2880" w:hanging="360"/>
+      </w:pPr>
+      <w:rPr>
+        <w:rFonts w:ascii="Symbol" w:hAnsi="Symbol" w:hint="default"/>
+      </w:rPr>
+    </w:lvl>
+    <w:lvl w:ilvl="4" w:tplc="08090003" w:tentative="1">
+      <w:start w:val="1"/>
+      <w:numFmt w:val="bullet"/>
+      <w:lvlText w:val="o"/>
+      <w:lvlJc w:val="left"/>
+      <w:pPr>
+        <w:ind w:left="3600" w:hanging="360"/>
+      </w:pPr>
+      <w:rPr>
+        <w:rFonts w:ascii="Courier New" w:hAnsi="Courier New" w:cs="Courier New" w:hint="default"/>
+      </w:rPr>
+    </w:lvl>
+    <w:lvl w:ilvl="5" w:tplc="08090005" w:tentative="1">
+      <w:start w:val="1"/>
+      <w:numFmt w:val="bullet"/>
+      <w:lvlText w:val=""/>
+      <w:lvlJc w:val="left"/>
+      <w:pPr>
+        <w:ind w:left="4320" w:hanging="360"/>
+      </w:pPr>
+      <w:rPr>
+        <w:rFonts w:ascii="Wingdings" w:hAnsi="Wingdings" w:hint="default"/>
+      </w:rPr>
+    </w:lvl>
+    <w:lvl w:ilvl="6" w:tplc="08090001" w:tentative="1">
+      <w:start w:val="1"/>
+      <w:numFmt w:val="bullet"/>
+      <w:lvlText w:val=""/>
+      <w:lvlJc w:val="left"/>
+      <w:pPr>
+        <w:ind w:left="5040" w:hanging="360"/>
+      </w:pPr>
+      <w:rPr>
+        <w:rFonts w:ascii="Symbol" w:hAnsi="Symbol" w:hint="default"/>
+      </w:rPr>
+    </w:lvl>
+    <w:lvl w:ilvl="7" w:tplc="08090003" w:tentative="1">
+      <w:start w:val="1"/>
+      <w:numFmt w:val="bullet"/>
+      <w:lvlText w:val="o"/>
+      <w:lvlJc w:val="left"/>
+      <w:pPr>
+        <w:ind w:left="5760" w:hanging="360"/>
+      </w:pPr>
+      <w:rPr>
+        <w:rFonts w:ascii="Courier New" w:hAnsi="Courier New" w:cs="Courier New" w:hint="default"/>
+      </w:rPr>
+    </w:lvl>
+    <w:lvl w:ilvl="8" w:tplc="08090005" w:tentative="1">
+      <w:start w:val="1"/>
+      <w:numFmt w:val="bullet"/>
+      <w:lvlText w:val=""/>
+      <w:lvlJc w:val="left"/>
+      <w:pPr>
+        <w:ind w:left="6480" w:hanging="360"/>
+      </w:pPr>
+      <w:rPr>
+        <w:rFonts w:ascii="Wingdings" w:hAnsi="Wingdings" w:hint="default"/>
+      </w:rPr>
+    </w:lvl>
+  </w:abstractNum>
+  <w:abstractNum w:abstractNumId="10" w15:restartNumberingAfterBreak="0">
+    <w:nsid w:val="2B0F1682"/>
+    <w:multiLevelType w:val="hybridMultilevel"/>
+    <w:tmpl w:val="81D8DA20"/>
+    <w:lvl w:ilvl="0" w:tplc="08090001">
+      <w:start w:val="1"/>
+      <w:numFmt w:val="bullet"/>
+      <w:lvlText w:val=""/>
+      <w:lvlJc w:val="left"/>
+      <w:pPr>
+        <w:ind w:left="720" w:hanging="360"/>
+      </w:pPr>
+      <w:rPr>
+        <w:rFonts w:ascii="Symbol" w:hAnsi="Symbol" w:hint="default"/>
+      </w:rPr>
+    </w:lvl>
+    <w:lvl w:ilvl="1" w:tplc="08090003" w:tentative="1">
+      <w:start w:val="1"/>
+      <w:numFmt w:val="bullet"/>
+      <w:lvlText w:val="o"/>
+      <w:lvlJc w:val="left"/>
+      <w:pPr>
+        <w:ind w:left="1440" w:hanging="360"/>
+      </w:pPr>
+      <w:rPr>
+        <w:rFonts w:ascii="Courier New" w:hAnsi="Courier New" w:cs="Courier New" w:hint="default"/>
+      </w:rPr>
+    </w:lvl>
+    <w:lvl w:ilvl="2" w:tplc="08090005" w:tentative="1">
+      <w:start w:val="1"/>
+      <w:numFmt w:val="bullet"/>
+      <w:lvlText w:val=""/>
+      <w:lvlJc w:val="left"/>
+      <w:pPr>
+        <w:ind w:left="2160" w:hanging="360"/>
+      </w:pPr>
+      <w:rPr>
+        <w:rFonts w:ascii="Wingdings" w:hAnsi="Wingdings" w:hint="default"/>
+      </w:rPr>
+    </w:lvl>
+    <w:lvl w:ilvl="3" w:tplc="08090001" w:tentative="1">
+      <w:start w:val="1"/>
+      <w:numFmt w:val="bullet"/>
+      <w:lvlText w:val=""/>
+      <w:lvlJc w:val="left"/>
+      <w:pPr>
+        <w:ind w:left="2880" w:hanging="360"/>
+      </w:pPr>
+      <w:rPr>
+        <w:rFonts w:ascii="Symbol" w:hAnsi="Symbol" w:hint="default"/>
+      </w:rPr>
+    </w:lvl>
+    <w:lvl w:ilvl="4" w:tplc="08090003" w:tentative="1">
+      <w:start w:val="1"/>
+      <w:numFmt w:val="bullet"/>
+      <w:lvlText w:val="o"/>
+      <w:lvlJc w:val="left"/>
+      <w:pPr>
+        <w:ind w:left="3600" w:hanging="360"/>
+      </w:pPr>
+      <w:rPr>
+        <w:rFonts w:ascii="Courier New" w:hAnsi="Courier New" w:cs="Courier New" w:hint="default"/>
+      </w:rPr>
+    </w:lvl>
+    <w:lvl w:ilvl="5" w:tplc="08090005" w:tentative="1">
+      <w:start w:val="1"/>
+      <w:numFmt w:val="bullet"/>
+      <w:lvlText w:val=""/>
+      <w:lvlJc w:val="left"/>
+      <w:pPr>
+        <w:ind w:left="4320" w:hanging="360"/>
+      </w:pPr>
+      <w:rPr>
+        <w:rFonts w:ascii="Wingdings" w:hAnsi="Wingdings" w:hint="default"/>
+      </w:rPr>
+    </w:lvl>
+    <w:lvl w:ilvl="6" w:tplc="08090001" w:tentative="1">
+      <w:start w:val="1"/>
+      <w:numFmt w:val="bullet"/>
+      <w:lvlText w:val=""/>
+      <w:lvlJc w:val="left"/>
+      <w:pPr>
+        <w:ind w:left="5040" w:hanging="360"/>
+      </w:pPr>
+      <w:rPr>
+        <w:rFonts w:ascii="Symbol" w:hAnsi="Symbol" w:hint="default"/>
+      </w:rPr>
+    </w:lvl>
+    <w:lvl w:ilvl="7" w:tplc="08090003" w:tentative="1">
+      <w:start w:val="1"/>
+      <w:numFmt w:val="bullet"/>
+      <w:lvlText w:val="o"/>
+      <w:lvlJc w:val="left"/>
+      <w:pPr>
+        <w:ind w:left="5760" w:hanging="360"/>
+      </w:pPr>
+      <w:rPr>
+        <w:rFonts w:ascii="Courier New" w:hAnsi="Courier New" w:cs="Courier New" w:hint="default"/>
+      </w:rPr>
+    </w:lvl>
+    <w:lvl w:ilvl="8" w:tplc="08090005" w:tentative="1">
+      <w:start w:val="1"/>
+      <w:numFmt w:val="bullet"/>
+      <w:lvlText w:val=""/>
+      <w:lvlJc w:val="left"/>
+      <w:pPr>
+        <w:ind w:left="6480" w:hanging="360"/>
+      </w:pPr>
+      <w:rPr>
+        <w:rFonts w:ascii="Wingdings" w:hAnsi="Wingdings" w:hint="default"/>
+      </w:rPr>
+    </w:lvl>
+  </w:abstractNum>
+  <w:abstractNum w:abstractNumId="11" w15:restartNumberingAfterBreak="0">
+    <w:nsid w:val="2D3F02EC"/>
+    <w:multiLevelType w:val="hybridMultilevel"/>
+    <w:tmpl w:val="44A0341A"/>
+    <w:lvl w:ilvl="0" w:tplc="08090001">
+      <w:start w:val="1"/>
+      <w:numFmt w:val="bullet"/>
+      <w:lvlText w:val=""/>
+      <w:lvlJc w:val="left"/>
+      <w:pPr>
+        <w:ind w:left="720" w:hanging="360"/>
+      </w:pPr>
+      <w:rPr>
+        <w:rFonts w:ascii="Symbol" w:hAnsi="Symbol" w:hint="default"/>
+      </w:rPr>
+    </w:lvl>
+    <w:lvl w:ilvl="1" w:tplc="08090003" w:tentative="1">
+      <w:start w:val="1"/>
+      <w:numFmt w:val="bullet"/>
+      <w:lvlText w:val="o"/>
+      <w:lvlJc w:val="left"/>
+      <w:pPr>
+        <w:ind w:left="1440" w:hanging="360"/>
+      </w:pPr>
+      <w:rPr>
+        <w:rFonts w:ascii="Courier New" w:hAnsi="Courier New" w:cs="Courier New" w:hint="default"/>
+      </w:rPr>
+    </w:lvl>
+    <w:lvl w:ilvl="2" w:tplc="08090005" w:tentative="1">
+      <w:start w:val="1"/>
+      <w:numFmt w:val="bullet"/>
+      <w:lvlText w:val=""/>
+      <w:lvlJc w:val="left"/>
+      <w:pPr>
+        <w:ind w:left="2160" w:hanging="360"/>
+      </w:pPr>
+      <w:rPr>
+        <w:rFonts w:ascii="Wingdings" w:hAnsi="Wingdings" w:hint="default"/>
+      </w:rPr>
+    </w:lvl>
+    <w:lvl w:ilvl="3" w:tplc="08090001" w:tentative="1">
+      <w:start w:val="1"/>
+      <w:numFmt w:val="bullet"/>
+      <w:lvlText w:val=""/>
+      <w:lvlJc w:val="left"/>
+      <w:pPr>
+        <w:ind w:left="2880" w:hanging="360"/>
+      </w:pPr>
+      <w:rPr>
+        <w:rFonts w:ascii="Symbol" w:hAnsi="Symbol" w:hint="default"/>
+      </w:rPr>
+    </w:lvl>
+    <w:lvl w:ilvl="4" w:tplc="08090003" w:tentative="1">
+      <w:start w:val="1"/>
+      <w:numFmt w:val="bullet"/>
+      <w:lvlText w:val="o"/>
+      <w:lvlJc w:val="left"/>
+      <w:pPr>
+        <w:ind w:left="3600" w:hanging="360"/>
+      </w:pPr>
+      <w:rPr>
+        <w:rFonts w:ascii="Courier New" w:hAnsi="Courier New" w:cs="Courier New" w:hint="default"/>
+      </w:rPr>
+    </w:lvl>
+    <w:lvl w:ilvl="5" w:tplc="08090005" w:tentative="1">
+      <w:start w:val="1"/>
+      <w:numFmt w:val="bullet"/>
+      <w:lvlText w:val=""/>
+      <w:lvlJc w:val="left"/>
+      <w:pPr>
+        <w:ind w:left="4320" w:hanging="360"/>
+      </w:pPr>
+      <w:rPr>
+        <w:rFonts w:ascii="Wingdings" w:hAnsi="Wingdings" w:hint="default"/>
+      </w:rPr>
+    </w:lvl>
+    <w:lvl w:ilvl="6" w:tplc="08090001" w:tentative="1">
+      <w:start w:val="1"/>
+      <w:numFmt w:val="bullet"/>
+      <w:lvlText w:val=""/>
+      <w:lvlJc w:val="left"/>
+      <w:pPr>
+        <w:ind w:left="5040" w:hanging="360"/>
+      </w:pPr>
+      <w:rPr>
+        <w:rFonts w:ascii="Symbol" w:hAnsi="Symbol" w:hint="default"/>
+      </w:rPr>
+    </w:lvl>
+    <w:lvl w:ilvl="7" w:tplc="08090003" w:tentative="1">
+      <w:start w:val="1"/>
+      <w:numFmt w:val="bullet"/>
+      <w:lvlText w:val="o"/>
+      <w:lvlJc w:val="left"/>
+      <w:pPr>
+        <w:ind w:left="5760" w:hanging="360"/>
+      </w:pPr>
+      <w:rPr>
+        <w:rFonts w:ascii="Courier New" w:hAnsi="Courier New" w:cs="Courier New" w:hint="default"/>
+      </w:rPr>
+    </w:lvl>
+    <w:lvl w:ilvl="8" w:tplc="08090005" w:tentative="1">
+      <w:start w:val="1"/>
+      <w:numFmt w:val="bullet"/>
+      <w:lvlText w:val=""/>
+      <w:lvlJc w:val="left"/>
+      <w:pPr>
+        <w:ind w:left="6480" w:hanging="360"/>
+      </w:pPr>
+      <w:rPr>
+        <w:rFonts w:ascii="Wingdings" w:hAnsi="Wingdings" w:hint="default"/>
+      </w:rPr>
+    </w:lvl>
+  </w:abstractNum>
+  <w:abstractNum w:abstractNumId="12" w15:restartNumberingAfterBreak="0">
+    <w:nsid w:val="31537656"/>
+    <w:multiLevelType w:val="hybridMultilevel"/>
+    <w:tmpl w:val="424CE52E"/>
+    <w:lvl w:ilvl="0" w:tplc="08090001">
+      <w:start w:val="1"/>
+      <w:numFmt w:val="bullet"/>
+      <w:lvlText w:val=""/>
+      <w:lvlJc w:val="left"/>
+      <w:pPr>
+        <w:ind w:left="720" w:hanging="360"/>
+      </w:pPr>
+      <w:rPr>
+        <w:rFonts w:ascii="Symbol" w:hAnsi="Symbol" w:hint="default"/>
+      </w:rPr>
+    </w:lvl>
+    <w:lvl w:ilvl="1" w:tplc="08090003" w:tentative="1">
+      <w:start w:val="1"/>
+      <w:numFmt w:val="bullet"/>
+      <w:lvlText w:val="o"/>
+      <w:lvlJc w:val="left"/>
+      <w:pPr>
+        <w:ind w:left="1440" w:hanging="360"/>
+      </w:pPr>
+      <w:rPr>
+        <w:rFonts w:ascii="Courier New" w:hAnsi="Courier New" w:cs="Courier New" w:hint="default"/>
+      </w:rPr>
+    </w:lvl>
+    <w:lvl w:ilvl="2" w:tplc="08090005" w:tentative="1">
+      <w:start w:val="1"/>
+      <w:numFmt w:val="bullet"/>
+      <w:lvlText w:val=""/>
+      <w:lvlJc w:val="left"/>
+      <w:pPr>
+        <w:ind w:left="2160" w:hanging="360"/>
+      </w:pPr>
+      <w:rPr>
+        <w:rFonts w:ascii="Wingdings" w:hAnsi="Wingdings" w:hint="default"/>
+      </w:rPr>
+    </w:lvl>
+    <w:lvl w:ilvl="3" w:tplc="08090001" w:tentative="1">
+      <w:start w:val="1"/>
+      <w:numFmt w:val="bullet"/>
+      <w:lvlText w:val=""/>
+      <w:lvlJc w:val="left"/>
+      <w:pPr>
+        <w:ind w:left="2880" w:hanging="360"/>
+      </w:pPr>
+      <w:rPr>
+        <w:rFonts w:ascii="Symbol" w:hAnsi="Symbol" w:hint="default"/>
+      </w:rPr>
+    </w:lvl>
+    <w:lvl w:ilvl="4" w:tplc="08090003" w:tentative="1">
+      <w:start w:val="1"/>
+      <w:numFmt w:val="bullet"/>
+      <w:lvlText w:val="o"/>
+      <w:lvlJc w:val="left"/>
+      <w:pPr>
+        <w:ind w:left="3600" w:hanging="360"/>
+      </w:pPr>
+      <w:rPr>
+        <w:rFonts w:ascii="Courier New" w:hAnsi="Courier New" w:cs="Courier New" w:hint="default"/>
+      </w:rPr>
+    </w:lvl>
+    <w:lvl w:ilvl="5" w:tplc="08090005" w:tentative="1">
+      <w:start w:val="1"/>
+      <w:numFmt w:val="bullet"/>
+      <w:lvlText w:val=""/>
+      <w:lvlJc w:val="left"/>
+      <w:pPr>
+        <w:ind w:left="4320" w:hanging="360"/>
+      </w:pPr>
+      <w:rPr>
+        <w:rFonts w:ascii="Wingdings" w:hAnsi="Wingdings" w:hint="default"/>
+      </w:rPr>
+    </w:lvl>
+    <w:lvl w:ilvl="6" w:tplc="08090001" w:tentative="1">
+      <w:start w:val="1"/>
+      <w:numFmt w:val="bullet"/>
+      <w:lvlText w:val=""/>
+      <w:lvlJc w:val="left"/>
+      <w:pPr>
+        <w:ind w:left="5040" w:hanging="360"/>
+      </w:pPr>
+      <w:rPr>
+        <w:rFonts w:ascii="Symbol" w:hAnsi="Symbol" w:hint="default"/>
+      </w:rPr>
+    </w:lvl>
+    <w:lvl w:ilvl="7" w:tplc="08090003" w:tentative="1">
+      <w:start w:val="1"/>
+      <w:numFmt w:val="bullet"/>
+      <w:lvlText w:val="o"/>
+      <w:lvlJc w:val="left"/>
+      <w:pPr>
+        <w:ind w:left="5760" w:hanging="360"/>
+      </w:pPr>
+      <w:rPr>
+        <w:rFonts w:ascii="Courier New" w:hAnsi="Courier New" w:cs="Courier New" w:hint="default"/>
+      </w:rPr>
+    </w:lvl>
+    <w:lvl w:ilvl="8" w:tplc="08090005" w:tentative="1">
+      <w:start w:val="1"/>
+      <w:numFmt w:val="bullet"/>
+      <w:lvlText w:val=""/>
+      <w:lvlJc w:val="left"/>
+      <w:pPr>
+        <w:ind w:left="6480" w:hanging="360"/>
+      </w:pPr>
+      <w:rPr>
+        <w:rFonts w:ascii="Wingdings" w:hAnsi="Wingdings" w:hint="default"/>
+      </w:rPr>
+    </w:lvl>
+  </w:abstractNum>
+  <w:abstractNum w:abstractNumId="13" w15:restartNumberingAfterBreak="0">
     <w:nsid w:val="339B7A9A"/>
     <w:multiLevelType w:val="hybridMultilevel"/>
-    <w:tmpl w:val="5FEA313C"/>
+    <w:tmpl w:val="FA94C9D6"/>
     <w:lvl w:ilvl="0" w:tplc="08090001">
       <w:start w:val="1"/>
       <w:numFmt w:val="bullet"/>
@@ -2825,7 +5242,7 @@
       </w:rPr>
     </w:lvl>
   </w:abstractNum>
-  <w:abstractNum w:abstractNumId="6" w15:restartNumberingAfterBreak="0">
+  <w:abstractNum w:abstractNumId="14" w15:restartNumberingAfterBreak="0">
     <w:nsid w:val="416A5073"/>
     <w:multiLevelType w:val="hybridMultilevel"/>
     <w:tmpl w:val="7DE6642C"/>
@@ -2938,7 +5355,120 @@
       </w:rPr>
     </w:lvl>
   </w:abstractNum>
-  <w:abstractNum w:abstractNumId="7" w15:restartNumberingAfterBreak="0">
+  <w:abstractNum w:abstractNumId="15" w15:restartNumberingAfterBreak="0">
+    <w:nsid w:val="49A450FD"/>
+    <w:multiLevelType w:val="hybridMultilevel"/>
+    <w:tmpl w:val="6E0ADBA6"/>
+    <w:lvl w:ilvl="0" w:tplc="08090001">
+      <w:start w:val="1"/>
+      <w:numFmt w:val="bullet"/>
+      <w:lvlText w:val=""/>
+      <w:lvlJc w:val="left"/>
+      <w:pPr>
+        <w:ind w:left="720" w:hanging="360"/>
+      </w:pPr>
+      <w:rPr>
+        <w:rFonts w:ascii="Symbol" w:hAnsi="Symbol" w:hint="default"/>
+      </w:rPr>
+    </w:lvl>
+    <w:lvl w:ilvl="1" w:tplc="08090003" w:tentative="1">
+      <w:start w:val="1"/>
+      <w:numFmt w:val="bullet"/>
+      <w:lvlText w:val="o"/>
+      <w:lvlJc w:val="left"/>
+      <w:pPr>
+        <w:ind w:left="1440" w:hanging="360"/>
+      </w:pPr>
+      <w:rPr>
+        <w:rFonts w:ascii="Courier New" w:hAnsi="Courier New" w:cs="Courier New" w:hint="default"/>
+      </w:rPr>
+    </w:lvl>
+    <w:lvl w:ilvl="2" w:tplc="08090005" w:tentative="1">
+      <w:start w:val="1"/>
+      <w:numFmt w:val="bullet"/>
+      <w:lvlText w:val=""/>
+      <w:lvlJc w:val="left"/>
+      <w:pPr>
+        <w:ind w:left="2160" w:hanging="360"/>
+      </w:pPr>
+      <w:rPr>
+        <w:rFonts w:ascii="Wingdings" w:hAnsi="Wingdings" w:hint="default"/>
+      </w:rPr>
+    </w:lvl>
+    <w:lvl w:ilvl="3" w:tplc="08090001" w:tentative="1">
+      <w:start w:val="1"/>
+      <w:numFmt w:val="bullet"/>
+      <w:lvlText w:val=""/>
+      <w:lvlJc w:val="left"/>
+      <w:pPr>
+        <w:ind w:left="2880" w:hanging="360"/>
+      </w:pPr>
+      <w:rPr>
+        <w:rFonts w:ascii="Symbol" w:hAnsi="Symbol" w:hint="default"/>
+      </w:rPr>
+    </w:lvl>
+    <w:lvl w:ilvl="4" w:tplc="08090003" w:tentative="1">
+      <w:start w:val="1"/>
+      <w:numFmt w:val="bullet"/>
+      <w:lvlText w:val="o"/>
+      <w:lvlJc w:val="left"/>
+      <w:pPr>
+        <w:ind w:left="3600" w:hanging="360"/>
+      </w:pPr>
+      <w:rPr>
+        <w:rFonts w:ascii="Courier New" w:hAnsi="Courier New" w:cs="Courier New" w:hint="default"/>
+      </w:rPr>
+    </w:lvl>
+    <w:lvl w:ilvl="5" w:tplc="08090005" w:tentative="1">
+      <w:start w:val="1"/>
+      <w:numFmt w:val="bullet"/>
+      <w:lvlText w:val=""/>
+      <w:lvlJc w:val="left"/>
+      <w:pPr>
+        <w:ind w:left="4320" w:hanging="360"/>
+      </w:pPr>
+      <w:rPr>
+        <w:rFonts w:ascii="Wingdings" w:hAnsi="Wingdings" w:hint="default"/>
+      </w:rPr>
+    </w:lvl>
+    <w:lvl w:ilvl="6" w:tplc="08090001" w:tentative="1">
+      <w:start w:val="1"/>
+      <w:numFmt w:val="bullet"/>
+      <w:lvlText w:val=""/>
+      <w:lvlJc w:val="left"/>
+      <w:pPr>
+        <w:ind w:left="5040" w:hanging="360"/>
+      </w:pPr>
+      <w:rPr>
+        <w:rFonts w:ascii="Symbol" w:hAnsi="Symbol" w:hint="default"/>
+      </w:rPr>
+    </w:lvl>
+    <w:lvl w:ilvl="7" w:tplc="08090003" w:tentative="1">
+      <w:start w:val="1"/>
+      <w:numFmt w:val="bullet"/>
+      <w:lvlText w:val="o"/>
+      <w:lvlJc w:val="left"/>
+      <w:pPr>
+        <w:ind w:left="5760" w:hanging="360"/>
+      </w:pPr>
+      <w:rPr>
+        <w:rFonts w:ascii="Courier New" w:hAnsi="Courier New" w:cs="Courier New" w:hint="default"/>
+      </w:rPr>
+    </w:lvl>
+    <w:lvl w:ilvl="8" w:tplc="08090005" w:tentative="1">
+      <w:start w:val="1"/>
+      <w:numFmt w:val="bullet"/>
+      <w:lvlText w:val=""/>
+      <w:lvlJc w:val="left"/>
+      <w:pPr>
+        <w:ind w:left="6480" w:hanging="360"/>
+      </w:pPr>
+      <w:rPr>
+        <w:rFonts w:ascii="Wingdings" w:hAnsi="Wingdings" w:hint="default"/>
+      </w:rPr>
+    </w:lvl>
+  </w:abstractNum>
+  <w:abstractNum w:abstractNumId="16" w15:restartNumberingAfterBreak="0">
     <w:nsid w:val="4E0D15BD"/>
     <w:multiLevelType w:val="hybridMultilevel"/>
     <w:tmpl w:val="39EEBD1A"/>
@@ -3051,7 +5581,7 @@
       </w:rPr>
     </w:lvl>
   </w:abstractNum>
-  <w:abstractNum w:abstractNumId="8" w15:restartNumberingAfterBreak="0">
+  <w:abstractNum w:abstractNumId="17" w15:restartNumberingAfterBreak="0">
     <w:nsid w:val="5D11270B"/>
     <w:multiLevelType w:val="hybridMultilevel"/>
     <w:tmpl w:val="40D47E5C"/>
@@ -3164,7 +5694,7 @@
       </w:rPr>
     </w:lvl>
   </w:abstractNum>
-  <w:abstractNum w:abstractNumId="9" w15:restartNumberingAfterBreak="0">
+  <w:abstractNum w:abstractNumId="18" w15:restartNumberingAfterBreak="0">
     <w:nsid w:val="65B801BB"/>
     <w:multiLevelType w:val="hybridMultilevel"/>
     <w:tmpl w:val="3CE8E14A"/>
@@ -3277,7 +5807,233 @@
       </w:rPr>
     </w:lvl>
   </w:abstractNum>
-  <w:abstractNum w:abstractNumId="10" w15:restartNumberingAfterBreak="0">
+  <w:abstractNum w:abstractNumId="19" w15:restartNumberingAfterBreak="0">
+    <w:nsid w:val="67BC51E8"/>
+    <w:multiLevelType w:val="hybridMultilevel"/>
+    <w:tmpl w:val="FC08898C"/>
+    <w:lvl w:ilvl="0" w:tplc="08090001">
+      <w:start w:val="1"/>
+      <w:numFmt w:val="bullet"/>
+      <w:lvlText w:val=""/>
+      <w:lvlJc w:val="left"/>
+      <w:pPr>
+        <w:ind w:left="720" w:hanging="360"/>
+      </w:pPr>
+      <w:rPr>
+        <w:rFonts w:ascii="Symbol" w:hAnsi="Symbol" w:hint="default"/>
+      </w:rPr>
+    </w:lvl>
+    <w:lvl w:ilvl="1" w:tplc="08090003" w:tentative="1">
+      <w:start w:val="1"/>
+      <w:numFmt w:val="bullet"/>
+      <w:lvlText w:val="o"/>
+      <w:lvlJc w:val="left"/>
+      <w:pPr>
+        <w:ind w:left="1440" w:hanging="360"/>
+      </w:pPr>
+      <w:rPr>
+        <w:rFonts w:ascii="Courier New" w:hAnsi="Courier New" w:cs="Courier New" w:hint="default"/>
+      </w:rPr>
+    </w:lvl>
+    <w:lvl w:ilvl="2" w:tplc="08090005" w:tentative="1">
+      <w:start w:val="1"/>
+      <w:numFmt w:val="bullet"/>
+      <w:lvlText w:val=""/>
+      <w:lvlJc w:val="left"/>
+      <w:pPr>
+        <w:ind w:left="2160" w:hanging="360"/>
+      </w:pPr>
+      <w:rPr>
+        <w:rFonts w:ascii="Wingdings" w:hAnsi="Wingdings" w:hint="default"/>
+      </w:rPr>
+    </w:lvl>
+    <w:lvl w:ilvl="3" w:tplc="08090001" w:tentative="1">
+      <w:start w:val="1"/>
+      <w:numFmt w:val="bullet"/>
+      <w:lvlText w:val=""/>
+      <w:lvlJc w:val="left"/>
+      <w:pPr>
+        <w:ind w:left="2880" w:hanging="360"/>
+      </w:pPr>
+      <w:rPr>
+        <w:rFonts w:ascii="Symbol" w:hAnsi="Symbol" w:hint="default"/>
+      </w:rPr>
+    </w:lvl>
+    <w:lvl w:ilvl="4" w:tplc="08090003" w:tentative="1">
+      <w:start w:val="1"/>
+      <w:numFmt w:val="bullet"/>
+      <w:lvlText w:val="o"/>
+      <w:lvlJc w:val="left"/>
+      <w:pPr>
+        <w:ind w:left="3600" w:hanging="360"/>
+      </w:pPr>
+      <w:rPr>
+        <w:rFonts w:ascii="Courier New" w:hAnsi="Courier New" w:cs="Courier New" w:hint="default"/>
+      </w:rPr>
+    </w:lvl>
+    <w:lvl w:ilvl="5" w:tplc="08090005" w:tentative="1">
+      <w:start w:val="1"/>
+      <w:numFmt w:val="bullet"/>
+      <w:lvlText w:val=""/>
+      <w:lvlJc w:val="left"/>
+      <w:pPr>
+        <w:ind w:left="4320" w:hanging="360"/>
+      </w:pPr>
+      <w:rPr>
+        <w:rFonts w:ascii="Wingdings" w:hAnsi="Wingdings" w:hint="default"/>
+      </w:rPr>
+    </w:lvl>
+    <w:lvl w:ilvl="6" w:tplc="08090001" w:tentative="1">
+      <w:start w:val="1"/>
+      <w:numFmt w:val="bullet"/>
+      <w:lvlText w:val=""/>
+      <w:lvlJc w:val="left"/>
+      <w:pPr>
+        <w:ind w:left="5040" w:hanging="360"/>
+      </w:pPr>
+      <w:rPr>
+        <w:rFonts w:ascii="Symbol" w:hAnsi="Symbol" w:hint="default"/>
+      </w:rPr>
+    </w:lvl>
+    <w:lvl w:ilvl="7" w:tplc="08090003" w:tentative="1">
+      <w:start w:val="1"/>
+      <w:numFmt w:val="bullet"/>
+      <w:lvlText w:val="o"/>
+      <w:lvlJc w:val="left"/>
+      <w:pPr>
+        <w:ind w:left="5760" w:hanging="360"/>
+      </w:pPr>
+      <w:rPr>
+        <w:rFonts w:ascii="Courier New" w:hAnsi="Courier New" w:cs="Courier New" w:hint="default"/>
+      </w:rPr>
+    </w:lvl>
+    <w:lvl w:ilvl="8" w:tplc="08090005" w:tentative="1">
+      <w:start w:val="1"/>
+      <w:numFmt w:val="bullet"/>
+      <w:lvlText w:val=""/>
+      <w:lvlJc w:val="left"/>
+      <w:pPr>
+        <w:ind w:left="6480" w:hanging="360"/>
+      </w:pPr>
+      <w:rPr>
+        <w:rFonts w:ascii="Wingdings" w:hAnsi="Wingdings" w:hint="default"/>
+      </w:rPr>
+    </w:lvl>
+  </w:abstractNum>
+  <w:abstractNum w:abstractNumId="20" w15:restartNumberingAfterBreak="0">
+    <w:nsid w:val="6D116875"/>
+    <w:multiLevelType w:val="hybridMultilevel"/>
+    <w:tmpl w:val="5FAE0702"/>
+    <w:lvl w:ilvl="0" w:tplc="08090001">
+      <w:start w:val="1"/>
+      <w:numFmt w:val="bullet"/>
+      <w:lvlText w:val=""/>
+      <w:lvlJc w:val="left"/>
+      <w:pPr>
+        <w:ind w:left="720" w:hanging="360"/>
+      </w:pPr>
+      <w:rPr>
+        <w:rFonts w:ascii="Symbol" w:hAnsi="Symbol" w:hint="default"/>
+      </w:rPr>
+    </w:lvl>
+    <w:lvl w:ilvl="1" w:tplc="08090003" w:tentative="1">
+      <w:start w:val="1"/>
+      <w:numFmt w:val="bullet"/>
+      <w:lvlText w:val="o"/>
+      <w:lvlJc w:val="left"/>
+      <w:pPr>
+        <w:ind w:left="1440" w:hanging="360"/>
+      </w:pPr>
+      <w:rPr>
+        <w:rFonts w:ascii="Courier New" w:hAnsi="Courier New" w:cs="Courier New" w:hint="default"/>
+      </w:rPr>
+    </w:lvl>
+    <w:lvl w:ilvl="2" w:tplc="08090005" w:tentative="1">
+      <w:start w:val="1"/>
+      <w:numFmt w:val="bullet"/>
+      <w:lvlText w:val=""/>
+      <w:lvlJc w:val="left"/>
+      <w:pPr>
+        <w:ind w:left="2160" w:hanging="360"/>
+      </w:pPr>
+      <w:rPr>
+        <w:rFonts w:ascii="Wingdings" w:hAnsi="Wingdings" w:hint="default"/>
+      </w:rPr>
+    </w:lvl>
+    <w:lvl w:ilvl="3" w:tplc="08090001" w:tentative="1">
+      <w:start w:val="1"/>
+      <w:numFmt w:val="bullet"/>
+      <w:lvlText w:val=""/>
+      <w:lvlJc w:val="left"/>
+      <w:pPr>
+        <w:ind w:left="2880" w:hanging="360"/>
+      </w:pPr>
+      <w:rPr>
+        <w:rFonts w:ascii="Symbol" w:hAnsi="Symbol" w:hint="default"/>
+      </w:rPr>
+    </w:lvl>
+    <w:lvl w:ilvl="4" w:tplc="08090003" w:tentative="1">
+      <w:start w:val="1"/>
+      <w:numFmt w:val="bullet"/>
+      <w:lvlText w:val="o"/>
+      <w:lvlJc w:val="left"/>
+      <w:pPr>
+        <w:ind w:left="3600" w:hanging="360"/>
+      </w:pPr>
+      <w:rPr>
+        <w:rFonts w:ascii="Courier New" w:hAnsi="Courier New" w:cs="Courier New" w:hint="default"/>
+      </w:rPr>
+    </w:lvl>
+    <w:lvl w:ilvl="5" w:tplc="08090005" w:tentative="1">
+      <w:start w:val="1"/>
+      <w:numFmt w:val="bullet"/>
+      <w:lvlText w:val=""/>
+      <w:lvlJc w:val="left"/>
+      <w:pPr>
+        <w:ind w:left="4320" w:hanging="360"/>
+      </w:pPr>
+      <w:rPr>
+        <w:rFonts w:ascii="Wingdings" w:hAnsi="Wingdings" w:hint="default"/>
+      </w:rPr>
+    </w:lvl>
+    <w:lvl w:ilvl="6" w:tplc="08090001" w:tentative="1">
+      <w:start w:val="1"/>
+      <w:numFmt w:val="bullet"/>
+      <w:lvlText w:val=""/>
+      <w:lvlJc w:val="left"/>
+      <w:pPr>
+        <w:ind w:left="5040" w:hanging="360"/>
+      </w:pPr>
+      <w:rPr>
+        <w:rFonts w:ascii="Symbol" w:hAnsi="Symbol" w:hint="default"/>
+      </w:rPr>
+    </w:lvl>
+    <w:lvl w:ilvl="7" w:tplc="08090003" w:tentative="1">
+      <w:start w:val="1"/>
+      <w:numFmt w:val="bullet"/>
+      <w:lvlText w:val="o"/>
+      <w:lvlJc w:val="left"/>
+      <w:pPr>
+        <w:ind w:left="5760" w:hanging="360"/>
+      </w:pPr>
+      <w:rPr>
+        <w:rFonts w:ascii="Courier New" w:hAnsi="Courier New" w:cs="Courier New" w:hint="default"/>
+      </w:rPr>
+    </w:lvl>
+    <w:lvl w:ilvl="8" w:tplc="08090005" w:tentative="1">
+      <w:start w:val="1"/>
+      <w:numFmt w:val="bullet"/>
+      <w:lvlText w:val=""/>
+      <w:lvlJc w:val="left"/>
+      <w:pPr>
+        <w:ind w:left="6480" w:hanging="360"/>
+      </w:pPr>
+      <w:rPr>
+        <w:rFonts w:ascii="Wingdings" w:hAnsi="Wingdings" w:hint="default"/>
+      </w:rPr>
+    </w:lvl>
+  </w:abstractNum>
+  <w:abstractNum w:abstractNumId="21" w15:restartNumberingAfterBreak="0">
     <w:nsid w:val="762E1538"/>
     <w:multiLevelType w:val="hybridMultilevel"/>
     <w:tmpl w:val="81F6557C"/>
@@ -3391,37 +6147,70 @@
     </w:lvl>
   </w:abstractNum>
   <w:num w:numId="1">
+    <w:abstractNumId w:val="18"/>
+  </w:num>
+  <w:num w:numId="2">
+    <w:abstractNumId w:val="1"/>
+  </w:num>
+  <w:num w:numId="3">
+    <w:abstractNumId w:val="14"/>
+  </w:num>
+  <w:num w:numId="4">
+    <w:abstractNumId w:val="5"/>
+  </w:num>
+  <w:num w:numId="5">
+    <w:abstractNumId w:val="21"/>
+  </w:num>
+  <w:num w:numId="6">
+    <w:abstractNumId w:val="8"/>
+  </w:num>
+  <w:num w:numId="7">
+    <w:abstractNumId w:val="17"/>
+  </w:num>
+  <w:num w:numId="8">
+    <w:abstractNumId w:val="4"/>
+  </w:num>
+  <w:num w:numId="9">
+    <w:abstractNumId w:val="13"/>
+  </w:num>
+  <w:num w:numId="10">
+    <w:abstractNumId w:val="16"/>
+  </w:num>
+  <w:num w:numId="11">
+    <w:abstractNumId w:val="3"/>
+  </w:num>
+  <w:num w:numId="12">
+    <w:abstractNumId w:val="20"/>
+  </w:num>
+  <w:num w:numId="13">
+    <w:abstractNumId w:val="15"/>
+  </w:num>
+  <w:num w:numId="14">
+    <w:abstractNumId w:val="2"/>
+  </w:num>
+  <w:num w:numId="15">
+    <w:abstractNumId w:val="12"/>
+  </w:num>
+  <w:num w:numId="16">
     <w:abstractNumId w:val="9"/>
   </w:num>
-  <w:num w:numId="2">
+  <w:num w:numId="17">
+    <w:abstractNumId w:val="7"/>
+  </w:num>
+  <w:num w:numId="18">
+    <w:abstractNumId w:val="19"/>
+  </w:num>
+  <w:num w:numId="19">
+    <w:abstractNumId w:val="10"/>
+  </w:num>
+  <w:num w:numId="20">
     <w:abstractNumId w:val="0"/>
   </w:num>
-  <w:num w:numId="3">
+  <w:num w:numId="21">
+    <w:abstractNumId w:val="11"/>
+  </w:num>
+  <w:num w:numId="22">
     <w:abstractNumId w:val="6"/>
-  </w:num>
-  <w:num w:numId="4">
-    <w:abstractNumId w:val="3"/>
-  </w:num>
-  <w:num w:numId="5">
-    <w:abstractNumId w:val="10"/>
-  </w:num>
-  <w:num w:numId="6">
-    <w:abstractNumId w:val="4"/>
-  </w:num>
-  <w:num w:numId="7">
-    <w:abstractNumId w:val="8"/>
-  </w:num>
-  <w:num w:numId="8">
-    <w:abstractNumId w:val="2"/>
-  </w:num>
-  <w:num w:numId="9">
-    <w:abstractNumId w:val="5"/>
-  </w:num>
-  <w:num w:numId="10">
-    <w:abstractNumId w:val="7"/>
-  </w:num>
-  <w:num w:numId="11">
-    <w:abstractNumId w:val="1"/>
   </w:num>
 </w:numbering>
 </file>

</xml_diff>